<commit_message>
Melhorar relacionamento de Pessoa com Vice e Eleitor
</commit_message>
<xml_diff>
--- a/test/PROJETO_SISTEMA_ELEITORAL.docx
+++ b/test/PROJETO_SISTEMA_ELEITORAL.docx
@@ -1998,25 +1998,7 @@
           <w:sz w:val="24"/>
           <w:szCs w:val="24"/>
         </w:rPr>
-        <w:t xml:space="preserve">Todos os atributos de classes não estáticas são do </w:t>
-      </w:r>
-      <w:proofErr w:type="spellStart"/>
-      <w:r>
-        <w:rPr>
-          <w:rFonts w:ascii="Arial" w:hAnsi="Arial" w:cs="Arial"/>
-          <w:sz w:val="24"/>
-          <w:szCs w:val="24"/>
-        </w:rPr>
-        <w:t>private</w:t>
-      </w:r>
-      <w:proofErr w:type="spellEnd"/>
-      <w:r>
-        <w:rPr>
-          <w:rFonts w:ascii="Arial" w:hAnsi="Arial" w:cs="Arial"/>
-          <w:sz w:val="24"/>
-          <w:szCs w:val="24"/>
-        </w:rPr>
-        <w:t>. Exemplo: a</w:t>
+        <w:t>Todos os atributos de classes não estáticas são do private. Exemplo: a</w:t>
       </w:r>
       <w:r>
         <w:rPr>
@@ -2106,7 +2088,6 @@
         </w:rPr>
         <w:t>“</w:t>
       </w:r>
-      <w:proofErr w:type="spellStart"/>
       <w:r>
         <w:rPr>
           <w:rFonts w:ascii="Arial" w:hAnsi="Arial" w:cs="Arial"/>
@@ -2115,7 +2096,6 @@
         </w:rPr>
         <w:t>Mesario</w:t>
       </w:r>
-      <w:proofErr w:type="spellEnd"/>
       <w:r>
         <w:rPr>
           <w:rFonts w:ascii="Arial" w:hAnsi="Arial" w:cs="Arial"/>
@@ -2130,25 +2110,7 @@
           <w:sz w:val="24"/>
           <w:szCs w:val="24"/>
         </w:rPr>
-        <w:t xml:space="preserve"> são do tipo </w:t>
-      </w:r>
-      <w:proofErr w:type="spellStart"/>
-      <w:r>
-        <w:rPr>
-          <w:rFonts w:ascii="Arial" w:hAnsi="Arial" w:cs="Arial"/>
-          <w:sz w:val="24"/>
-          <w:szCs w:val="24"/>
-        </w:rPr>
-        <w:t>private</w:t>
-      </w:r>
-      <w:proofErr w:type="spellEnd"/>
-      <w:r>
-        <w:rPr>
-          <w:rFonts w:ascii="Arial" w:hAnsi="Arial" w:cs="Arial"/>
-          <w:sz w:val="24"/>
-          <w:szCs w:val="24"/>
-        </w:rPr>
-        <w:t xml:space="preserve"> para que não possam ser alterados diretamente</w:t>
+        <w:t xml:space="preserve"> são do tipo private para que não possam ser alterados diretamente</w:t>
       </w:r>
       <w:r>
         <w:rPr>
@@ -2184,102 +2146,87 @@
           <w:szCs w:val="24"/>
         </w:rPr>
       </w:pPr>
-      <w:proofErr w:type="spellStart"/>
-      <w:r>
-        <w:rPr>
-          <w:rFonts w:ascii="Arial" w:hAnsi="Arial" w:cs="Arial"/>
-          <w:b/>
+      <w:r>
+        <w:rPr>
+          <w:rFonts w:ascii="Arial" w:hAnsi="Arial" w:cs="Arial"/>
+          <w:b/>
+          <w:sz w:val="24"/>
+          <w:szCs w:val="24"/>
+        </w:rPr>
+        <w:t>String:</w:t>
+      </w:r>
+      <w:r>
+        <w:rPr>
+          <w:rFonts w:ascii="Arial" w:hAnsi="Arial" w:cs="Arial"/>
+          <w:sz w:val="24"/>
+          <w:szCs w:val="24"/>
+        </w:rPr>
+        <w:t xml:space="preserve"> Atributo </w:t>
+      </w:r>
+      <w:r>
+        <w:rPr>
+          <w:rFonts w:ascii="Arial" w:hAnsi="Arial" w:cs="Arial"/>
+          <w:sz w:val="24"/>
+          <w:szCs w:val="24"/>
+        </w:rPr>
+        <w:t xml:space="preserve">“eleição” </w:t>
+      </w:r>
+      <w:r>
+        <w:rPr>
+          <w:rFonts w:ascii="Arial" w:hAnsi="Arial" w:cs="Arial"/>
+          <w:sz w:val="24"/>
+          <w:szCs w:val="24"/>
+        </w:rPr>
+        <w:t xml:space="preserve">da </w:t>
+      </w:r>
+      <w:r>
+        <w:rPr>
+          <w:rFonts w:ascii="Arial" w:hAnsi="Arial" w:cs="Arial"/>
+          <w:sz w:val="24"/>
+          <w:szCs w:val="24"/>
+        </w:rPr>
+        <w:t xml:space="preserve">Classe </w:t>
+      </w:r>
+      <w:r>
+        <w:rPr>
+          <w:rFonts w:ascii="Arial" w:hAnsi="Arial" w:cs="Arial"/>
+          <w:sz w:val="24"/>
+          <w:szCs w:val="24"/>
+        </w:rPr>
+        <w:t>“</w:t>
+      </w:r>
+      <w:r>
+        <w:rPr>
+          <w:rFonts w:ascii="Arial" w:hAnsi="Arial" w:cs="Arial"/>
+          <w:sz w:val="24"/>
+          <w:szCs w:val="24"/>
+        </w:rPr>
+        <w:t>Eleicao</w:t>
+      </w:r>
+      <w:r>
+        <w:rPr>
+          <w:rFonts w:ascii="Arial" w:hAnsi="Arial" w:cs="Arial"/>
+          <w:sz w:val="24"/>
+          <w:szCs w:val="24"/>
+        </w:rPr>
+        <w:t>”</w:t>
+      </w:r>
+      <w:r>
+        <w:rPr>
+          <w:rFonts w:ascii="Arial" w:hAnsi="Arial" w:cs="Arial"/>
+          <w:sz w:val="24"/>
+          <w:szCs w:val="24"/>
+        </w:rPr>
+        <w:t xml:space="preserve"> definido como </w:t>
+      </w:r>
+      <w:r>
+        <w:rPr>
+          <w:rFonts w:ascii="Arial" w:hAnsi="Arial" w:cs="Arial"/>
           <w:sz w:val="24"/>
           <w:szCs w:val="24"/>
         </w:rPr>
         <w:t>String</w:t>
       </w:r>
-      <w:proofErr w:type="spellEnd"/>
-      <w:r>
-        <w:rPr>
-          <w:rFonts w:ascii="Arial" w:hAnsi="Arial" w:cs="Arial"/>
-          <w:b/>
-          <w:sz w:val="24"/>
-          <w:szCs w:val="24"/>
-        </w:rPr>
-        <w:t>:</w:t>
-      </w:r>
-      <w:r>
-        <w:rPr>
-          <w:rFonts w:ascii="Arial" w:hAnsi="Arial" w:cs="Arial"/>
-          <w:sz w:val="24"/>
-          <w:szCs w:val="24"/>
-        </w:rPr>
-        <w:t xml:space="preserve"> Atributo </w:t>
-      </w:r>
-      <w:r>
-        <w:rPr>
-          <w:rFonts w:ascii="Arial" w:hAnsi="Arial" w:cs="Arial"/>
-          <w:sz w:val="24"/>
-          <w:szCs w:val="24"/>
-        </w:rPr>
-        <w:t xml:space="preserve">“eleição” </w:t>
-      </w:r>
-      <w:r>
-        <w:rPr>
-          <w:rFonts w:ascii="Arial" w:hAnsi="Arial" w:cs="Arial"/>
-          <w:sz w:val="24"/>
-          <w:szCs w:val="24"/>
-        </w:rPr>
-        <w:t xml:space="preserve">da </w:t>
-      </w:r>
-      <w:r>
-        <w:rPr>
-          <w:rFonts w:ascii="Arial" w:hAnsi="Arial" w:cs="Arial"/>
-          <w:sz w:val="24"/>
-          <w:szCs w:val="24"/>
-        </w:rPr>
-        <w:t xml:space="preserve">Classe </w:t>
-      </w:r>
-      <w:r>
-        <w:rPr>
-          <w:rFonts w:ascii="Arial" w:hAnsi="Arial" w:cs="Arial"/>
-          <w:sz w:val="24"/>
-          <w:szCs w:val="24"/>
-        </w:rPr>
-        <w:t>“</w:t>
-      </w:r>
-      <w:proofErr w:type="spellStart"/>
-      <w:r>
-        <w:rPr>
-          <w:rFonts w:ascii="Arial" w:hAnsi="Arial" w:cs="Arial"/>
-          <w:sz w:val="24"/>
-          <w:szCs w:val="24"/>
-        </w:rPr>
-        <w:t>Eleicao</w:t>
-      </w:r>
-      <w:proofErr w:type="spellEnd"/>
-      <w:r>
-        <w:rPr>
-          <w:rFonts w:ascii="Arial" w:hAnsi="Arial" w:cs="Arial"/>
-          <w:sz w:val="24"/>
-          <w:szCs w:val="24"/>
-        </w:rPr>
-        <w:t>”</w:t>
-      </w:r>
-      <w:r>
-        <w:rPr>
-          <w:rFonts w:ascii="Arial" w:hAnsi="Arial" w:cs="Arial"/>
-          <w:sz w:val="24"/>
-          <w:szCs w:val="24"/>
-        </w:rPr>
-        <w:t xml:space="preserve"> definido como </w:t>
-      </w:r>
-      <w:proofErr w:type="spellStart"/>
-      <w:r>
-        <w:rPr>
-          <w:rFonts w:ascii="Arial" w:hAnsi="Arial" w:cs="Arial"/>
-          <w:sz w:val="24"/>
-          <w:szCs w:val="24"/>
-        </w:rPr>
-        <w:t>String</w:t>
-      </w:r>
-      <w:proofErr w:type="spellEnd"/>
       <w:r>
         <w:rPr>
           <w:rFonts w:ascii="Arial" w:hAnsi="Arial" w:cs="Arial"/>
@@ -2345,79 +2292,24 @@
           <w:sz w:val="24"/>
           <w:szCs w:val="24"/>
         </w:rPr>
-        <w:t xml:space="preserve"> </w:t>
-      </w:r>
-      <w:proofErr w:type="spellStart"/>
-      <w:r>
-        <w:rPr>
-          <w:rFonts w:ascii="Arial" w:hAnsi="Arial" w:cs="Arial"/>
-          <w:sz w:val="24"/>
-          <w:szCs w:val="24"/>
-        </w:rPr>
-        <w:t>E</w:t>
-      </w:r>
-      <w:r>
-        <w:rPr>
-          <w:rFonts w:ascii="Arial" w:hAnsi="Arial" w:cs="Arial"/>
-          <w:sz w:val="24"/>
-          <w:szCs w:val="24"/>
-        </w:rPr>
-        <w:t>num</w:t>
-      </w:r>
-      <w:proofErr w:type="spellEnd"/>
-      <w:r>
-        <w:rPr>
-          <w:rFonts w:ascii="Arial" w:hAnsi="Arial" w:cs="Arial"/>
-          <w:sz w:val="24"/>
-          <w:szCs w:val="24"/>
-        </w:rPr>
-        <w:t xml:space="preserve"> criado </w:t>
-      </w:r>
-      <w:r>
-        <w:rPr>
-          <w:rFonts w:ascii="Arial" w:hAnsi="Arial" w:cs="Arial"/>
-          <w:sz w:val="24"/>
-          <w:szCs w:val="24"/>
-        </w:rPr>
-        <w:t>no pacote “</w:t>
-      </w:r>
-      <w:proofErr w:type="spellStart"/>
-      <w:r>
-        <w:rPr>
-          <w:rFonts w:ascii="Arial" w:hAnsi="Arial" w:cs="Arial"/>
-          <w:sz w:val="24"/>
-          <w:szCs w:val="24"/>
-        </w:rPr>
-        <w:t>enumeracao</w:t>
-      </w:r>
-      <w:proofErr w:type="spellEnd"/>
-      <w:r>
-        <w:rPr>
-          <w:rFonts w:ascii="Arial" w:hAnsi="Arial" w:cs="Arial"/>
-          <w:sz w:val="24"/>
-          <w:szCs w:val="24"/>
-        </w:rPr>
-        <w:t xml:space="preserve">” no arquivo </w:t>
-      </w:r>
-      <w:proofErr w:type="spellStart"/>
-      <w:r>
-        <w:rPr>
-          <w:rFonts w:ascii="Arial" w:hAnsi="Arial" w:cs="Arial"/>
-          <w:sz w:val="24"/>
-          <w:szCs w:val="24"/>
-        </w:rPr>
-        <w:t>enum</w:t>
-      </w:r>
-      <w:proofErr w:type="spellEnd"/>
-      <w:r>
-        <w:rPr>
-          <w:rFonts w:ascii="Arial" w:hAnsi="Arial" w:cs="Arial"/>
-          <w:sz w:val="24"/>
-          <w:szCs w:val="24"/>
-        </w:rPr>
-        <w:t xml:space="preserve"> “</w:t>
-      </w:r>
-      <w:proofErr w:type="spellStart"/>
+        <w:t xml:space="preserve"> E</w:t>
+      </w:r>
+      <w:r>
+        <w:rPr>
+          <w:rFonts w:ascii="Arial" w:hAnsi="Arial" w:cs="Arial"/>
+          <w:sz w:val="24"/>
+          <w:szCs w:val="24"/>
+        </w:rPr>
+        <w:t xml:space="preserve">num criado </w:t>
+      </w:r>
+      <w:r>
+        <w:rPr>
+          <w:rFonts w:ascii="Arial" w:hAnsi="Arial" w:cs="Arial"/>
+          <w:sz w:val="24"/>
+          <w:szCs w:val="24"/>
+        </w:rPr>
+        <w:t>no pacote “enumeracao” no arquivo enum “</w:t>
+      </w:r>
       <w:r>
         <w:rPr>
           <w:rFonts w:ascii="Arial" w:hAnsi="Arial" w:cs="Arial"/>
@@ -2426,7 +2318,6 @@
         </w:rPr>
         <w:t>EnumOpcoesMenu</w:t>
       </w:r>
-      <w:proofErr w:type="spellEnd"/>
       <w:r>
         <w:rPr>
           <w:rFonts w:ascii="Arial" w:hAnsi="Arial" w:cs="Arial"/>
@@ -2469,26 +2360,31 @@
           <w:szCs w:val="24"/>
         </w:rPr>
       </w:pPr>
-      <w:proofErr w:type="spellStart"/>
-      <w:r>
-        <w:rPr>
-          <w:rFonts w:ascii="Arial" w:hAnsi="Arial" w:cs="Arial"/>
-          <w:b/>
+      <w:r>
+        <w:rPr>
+          <w:rFonts w:ascii="Arial" w:hAnsi="Arial" w:cs="Arial"/>
+          <w:b/>
+          <w:sz w:val="24"/>
+          <w:szCs w:val="24"/>
+        </w:rPr>
+        <w:t>ArrayList:</w:t>
+      </w:r>
+      <w:r>
+        <w:rPr>
+          <w:rFonts w:ascii="Arial" w:hAnsi="Arial" w:cs="Arial"/>
+          <w:sz w:val="24"/>
+          <w:szCs w:val="24"/>
+        </w:rPr>
+        <w:t xml:space="preserve"> </w:t>
+      </w:r>
+      <w:r>
+        <w:rPr>
+          <w:rFonts w:ascii="Arial" w:hAnsi="Arial" w:cs="Arial"/>
           <w:sz w:val="24"/>
           <w:szCs w:val="24"/>
         </w:rPr>
         <w:t>ArrayList</w:t>
       </w:r>
-      <w:proofErr w:type="spellEnd"/>
-      <w:r>
-        <w:rPr>
-          <w:rFonts w:ascii="Arial" w:hAnsi="Arial" w:cs="Arial"/>
-          <w:b/>
-          <w:sz w:val="24"/>
-          <w:szCs w:val="24"/>
-        </w:rPr>
-        <w:t>:</w:t>
-      </w:r>
       <w:r>
         <w:rPr>
           <w:rFonts w:ascii="Arial" w:hAnsi="Arial" w:cs="Arial"/>
@@ -2497,24 +2393,6 @@
         </w:rPr>
         <w:t xml:space="preserve"> </w:t>
       </w:r>
-      <w:proofErr w:type="spellStart"/>
-      <w:r>
-        <w:rPr>
-          <w:rFonts w:ascii="Arial" w:hAnsi="Arial" w:cs="Arial"/>
-          <w:sz w:val="24"/>
-          <w:szCs w:val="24"/>
-        </w:rPr>
-        <w:t>ArrayList</w:t>
-      </w:r>
-      <w:proofErr w:type="spellEnd"/>
-      <w:r>
-        <w:rPr>
-          <w:rFonts w:ascii="Arial" w:hAnsi="Arial" w:cs="Arial"/>
-          <w:sz w:val="24"/>
-          <w:szCs w:val="24"/>
-        </w:rPr>
-        <w:t xml:space="preserve"> </w:t>
-      </w:r>
       <w:r>
         <w:rPr>
           <w:rFonts w:ascii="Arial" w:hAnsi="Arial" w:cs="Arial"/>
@@ -2539,7 +2417,6 @@
         </w:rPr>
         <w:t>“</w:t>
       </w:r>
-      <w:proofErr w:type="spellStart"/>
       <w:r>
         <w:rPr>
           <w:rFonts w:ascii="Arial" w:hAnsi="Arial" w:cs="Arial"/>
@@ -2548,7 +2425,6 @@
         </w:rPr>
         <w:t>ProcessoVotacao</w:t>
       </w:r>
-      <w:proofErr w:type="spellEnd"/>
       <w:r>
         <w:rPr>
           <w:rFonts w:ascii="Arial" w:hAnsi="Arial" w:cs="Arial"/>
@@ -2718,51 +2594,15 @@
           <w:sz w:val="24"/>
           <w:szCs w:val="24"/>
         </w:rPr>
-        <w:t xml:space="preserve"> a </w:t>
-      </w:r>
-      <w:proofErr w:type="spellStart"/>
-      <w:r>
-        <w:rPr>
-          <w:rFonts w:ascii="Arial" w:hAnsi="Arial" w:cs="Arial"/>
-          <w:sz w:val="24"/>
-          <w:szCs w:val="24"/>
-        </w:rPr>
-        <w:t>tag</w:t>
-      </w:r>
-      <w:proofErr w:type="spellEnd"/>
-      <w:r>
-        <w:rPr>
-          <w:rFonts w:ascii="Arial" w:hAnsi="Arial" w:cs="Arial"/>
-          <w:sz w:val="24"/>
-          <w:szCs w:val="24"/>
-        </w:rPr>
-        <w:t xml:space="preserve"> de marcação que informa ao programa em qual parte do arquivo contém o cargo do candidato</w:t>
-      </w:r>
-      <w:r>
-        <w:rPr>
-          <w:rFonts w:ascii="Arial" w:hAnsi="Arial" w:cs="Arial"/>
-          <w:sz w:val="24"/>
-          <w:szCs w:val="24"/>
-        </w:rPr>
-        <w:t>. A constante em questão é utilizada na classe “</w:t>
-      </w:r>
-      <w:proofErr w:type="spellStart"/>
-      <w:r>
-        <w:rPr>
-          <w:rFonts w:ascii="Arial" w:hAnsi="Arial" w:cs="Arial"/>
-          <w:sz w:val="24"/>
-          <w:szCs w:val="24"/>
-        </w:rPr>
-        <w:t>LeituraArquivo</w:t>
-      </w:r>
-      <w:proofErr w:type="spellEnd"/>
-      <w:r>
-        <w:rPr>
-          <w:rFonts w:ascii="Arial" w:hAnsi="Arial" w:cs="Arial"/>
-          <w:sz w:val="24"/>
-          <w:szCs w:val="24"/>
-        </w:rPr>
-        <w:t>”</w:t>
+        <w:t xml:space="preserve"> a tag de marcação que informa ao programa em qual parte do arquivo contém o cargo do candidato</w:t>
+      </w:r>
+      <w:r>
+        <w:rPr>
+          <w:rFonts w:ascii="Arial" w:hAnsi="Arial" w:cs="Arial"/>
+          <w:sz w:val="24"/>
+          <w:szCs w:val="24"/>
+        </w:rPr>
+        <w:t>. A constante em questão é utilizada na classe “LeituraArquivo”</w:t>
       </w:r>
       <w:r>
         <w:rPr>
@@ -2870,7 +2710,6 @@
         </w:rPr>
         <w:t>No método “</w:t>
       </w:r>
-      <w:proofErr w:type="spellStart"/>
       <w:r>
         <w:rPr>
           <w:rFonts w:ascii="Arial" w:hAnsi="Arial" w:cs="Arial"/>
@@ -2879,7 +2718,6 @@
         </w:rPr>
         <w:t>adicionarRegistroVoto</w:t>
       </w:r>
-      <w:proofErr w:type="spellEnd"/>
       <w:r>
         <w:rPr>
           <w:rFonts w:ascii="Arial" w:hAnsi="Arial" w:cs="Arial"/>
@@ -2888,7 +2726,6 @@
         </w:rPr>
         <w:t>” da classe “</w:t>
       </w:r>
-      <w:proofErr w:type="spellStart"/>
       <w:r>
         <w:rPr>
           <w:rFonts w:ascii="Arial" w:hAnsi="Arial" w:cs="Arial"/>
@@ -2897,7 +2734,6 @@
         </w:rPr>
         <w:t>LogVotacao</w:t>
       </w:r>
-      <w:proofErr w:type="spellEnd"/>
       <w:r>
         <w:rPr>
           <w:rFonts w:ascii="Arial" w:hAnsi="Arial" w:cs="Arial"/>
@@ -2999,7 +2835,6 @@
         </w:rPr>
         <w:t>“</w:t>
       </w:r>
-      <w:proofErr w:type="spellStart"/>
       <w:r>
         <w:rPr>
           <w:rFonts w:ascii="Arial" w:hAnsi="Arial" w:cs="Arial"/>
@@ -3008,7 +2843,6 @@
         </w:rPr>
         <w:t>checarArquivoEleicao</w:t>
       </w:r>
-      <w:proofErr w:type="spellEnd"/>
       <w:r>
         <w:rPr>
           <w:rFonts w:ascii="Arial" w:hAnsi="Arial" w:cs="Arial"/>
@@ -3049,7 +2883,6 @@
         </w:rPr>
         <w:t>“</w:t>
       </w:r>
-      <w:proofErr w:type="spellStart"/>
       <w:r>
         <w:rPr>
           <w:rFonts w:ascii="Arial" w:hAnsi="Arial" w:cs="Arial"/>
@@ -3058,7 +2891,6 @@
         </w:rPr>
         <w:t>VerificaArquivo</w:t>
       </w:r>
-      <w:proofErr w:type="spellEnd"/>
       <w:r>
         <w:rPr>
           <w:rFonts w:ascii="Arial" w:hAnsi="Arial" w:cs="Arial"/>
@@ -3214,7 +3046,6 @@
         </w:rPr>
         <w:t>classes “</w:t>
       </w:r>
-      <w:proofErr w:type="spellStart"/>
       <w:r>
         <w:rPr>
           <w:rFonts w:ascii="Arial" w:hAnsi="Arial" w:cs="Arial"/>
@@ -3223,7 +3054,6 @@
         </w:rPr>
         <w:t>ThreadGravarResultado</w:t>
       </w:r>
-      <w:proofErr w:type="spellEnd"/>
       <w:r>
         <w:rPr>
           <w:rFonts w:ascii="Arial" w:hAnsi="Arial" w:cs="Arial"/>
@@ -3241,7 +3071,6 @@
         </w:rPr>
         <w:t xml:space="preserve"> </w:t>
       </w:r>
-      <w:proofErr w:type="gramStart"/>
       <w:r>
         <w:rPr>
           <w:rFonts w:ascii="Arial" w:hAnsi="Arial" w:cs="Arial"/>
@@ -3258,8 +3087,6 @@
         </w:rPr>
         <w:t>“</w:t>
       </w:r>
-      <w:proofErr w:type="spellStart"/>
-      <w:proofErr w:type="gramEnd"/>
       <w:r>
         <w:rPr>
           <w:rFonts w:ascii="Arial" w:hAnsi="Arial" w:cs="Arial"/>
@@ -3268,7 +3095,6 @@
         </w:rPr>
         <w:t>ThreadProgressBar</w:t>
       </w:r>
-      <w:proofErr w:type="spellEnd"/>
       <w:r>
         <w:rPr>
           <w:rFonts w:ascii="Arial" w:hAnsi="Arial" w:cs="Arial"/>
@@ -3751,7 +3577,6 @@
         </w:rPr>
         <w:t>“</w:t>
       </w:r>
-      <w:proofErr w:type="spellStart"/>
       <w:r>
         <w:rPr>
           <w:rFonts w:ascii="Arial" w:hAnsi="Arial" w:cs="Arial"/>
@@ -3760,7 +3585,6 @@
         </w:rPr>
         <w:t>ProcessoEleicao</w:t>
       </w:r>
-      <w:proofErr w:type="spellEnd"/>
       <w:r>
         <w:rPr>
           <w:rFonts w:ascii="Arial" w:hAnsi="Arial" w:cs="Arial"/>
@@ -3833,42 +3657,93 @@
         <w:jc w:val="both"/>
         <w:rPr>
           <w:rFonts w:ascii="Arial" w:hAnsi="Arial" w:cs="Arial"/>
-          <w:color w:val="FF0000"/>
-          <w:sz w:val="24"/>
-          <w:szCs w:val="24"/>
-        </w:rPr>
-      </w:pPr>
-      <w:r>
-        <w:rPr>
-          <w:rFonts w:ascii="Arial" w:hAnsi="Arial" w:cs="Arial"/>
-          <w:b/>
-          <w:color w:val="FF0000"/>
-          <w:sz w:val="24"/>
-          <w:szCs w:val="24"/>
-        </w:rPr>
-        <w:t>Acoplamento Dinâmico</w:t>
-      </w:r>
-      <w:proofErr w:type="gramStart"/>
-      <w:r>
-        <w:rPr>
-          <w:rFonts w:ascii="Arial" w:hAnsi="Arial" w:cs="Arial"/>
-          <w:b/>
-          <w:color w:val="FF0000"/>
-          <w:sz w:val="24"/>
-          <w:szCs w:val="24"/>
-        </w:rPr>
-        <w:t>:</w:t>
-      </w:r>
-      <w:r>
-        <w:rPr>
-          <w:rFonts w:ascii="Arial" w:hAnsi="Arial" w:cs="Arial"/>
-          <w:color w:val="FF0000"/>
-          <w:sz w:val="24"/>
-          <w:szCs w:val="24"/>
-        </w:rPr>
-        <w:t xml:space="preserve"> .</w:t>
-      </w:r>
-      <w:proofErr w:type="gramEnd"/>
+          <w:sz w:val="24"/>
+          <w:szCs w:val="24"/>
+        </w:rPr>
+      </w:pPr>
+      <w:r>
+        <w:rPr>
+          <w:rFonts w:ascii="Arial" w:hAnsi="Arial" w:cs="Arial"/>
+          <w:b/>
+          <w:sz w:val="24"/>
+          <w:szCs w:val="24"/>
+        </w:rPr>
+        <w:t>Acoplamento Dinâmico:</w:t>
+      </w:r>
+      <w:r>
+        <w:rPr>
+          <w:rFonts w:ascii="Arial" w:hAnsi="Arial" w:cs="Arial"/>
+          <w:sz w:val="24"/>
+          <w:szCs w:val="24"/>
+        </w:rPr>
+        <w:t xml:space="preserve"> </w:t>
+      </w:r>
+      <w:r>
+        <w:rPr>
+          <w:rFonts w:ascii="Arial" w:hAnsi="Arial" w:cs="Arial"/>
+          <w:sz w:val="24"/>
+          <w:szCs w:val="24"/>
+        </w:rPr>
+        <w:t>A classe “Vice” estende da classe “Pessoa”</w:t>
+      </w:r>
+      <w:r>
+        <w:rPr>
+          <w:rFonts w:ascii="Arial" w:hAnsi="Arial" w:cs="Arial"/>
+          <w:sz w:val="24"/>
+          <w:szCs w:val="24"/>
+        </w:rPr>
+        <w:t>, na classe “P</w:t>
+      </w:r>
+      <w:r>
+        <w:rPr>
+          <w:rFonts w:ascii="Arial" w:hAnsi="Arial" w:cs="Arial"/>
+          <w:sz w:val="24"/>
+          <w:szCs w:val="24"/>
+        </w:rPr>
+        <w:t>essoa</w:t>
+      </w:r>
+      <w:r>
+        <w:rPr>
+          <w:rFonts w:ascii="Arial" w:hAnsi="Arial" w:cs="Arial"/>
+          <w:sz w:val="24"/>
+          <w:szCs w:val="24"/>
+        </w:rPr>
+        <w:t>”</w:t>
+      </w:r>
+      <w:r>
+        <w:rPr>
+          <w:rFonts w:ascii="Arial" w:hAnsi="Arial" w:cs="Arial"/>
+          <w:sz w:val="24"/>
+          <w:szCs w:val="24"/>
+        </w:rPr>
+        <w:t xml:space="preserve"> existe o método “getNome”, este método é chamado na classe “Vice” para </w:t>
+      </w:r>
+      <w:r>
+        <w:rPr>
+          <w:rFonts w:ascii="Arial" w:hAnsi="Arial" w:cs="Arial"/>
+          <w:sz w:val="24"/>
+          <w:szCs w:val="24"/>
+        </w:rPr>
+        <w:t>obter</w:t>
+      </w:r>
+      <w:bookmarkStart w:id="3" w:name="_GoBack"/>
+      <w:bookmarkEnd w:id="3"/>
+      <w:r>
+        <w:rPr>
+          <w:rFonts w:ascii="Arial" w:hAnsi="Arial" w:cs="Arial"/>
+          <w:sz w:val="24"/>
+          <w:szCs w:val="24"/>
+        </w:rPr>
+        <w:t xml:space="preserve"> o nome do vice candidato</w:t>
+      </w:r>
+      <w:r>
+        <w:rPr>
+          <w:rFonts w:ascii="Arial" w:hAnsi="Arial" w:cs="Arial"/>
+          <w:sz w:val="24"/>
+          <w:szCs w:val="24"/>
+        </w:rPr>
+        <w:t>.</w:t>
+      </w:r>
     </w:p>
     <w:p>
       <w:pPr>
@@ -4173,7 +4048,6 @@
         </w:rPr>
         <w:t>“</w:t>
       </w:r>
-      <w:proofErr w:type="spellStart"/>
       <w:r>
         <w:rPr>
           <w:rFonts w:ascii="Arial" w:hAnsi="Arial" w:cs="Arial"/>
@@ -4182,7 +4056,6 @@
         </w:rPr>
         <w:t>podeIniciarVotacao</w:t>
       </w:r>
-      <w:proofErr w:type="spellEnd"/>
       <w:r>
         <w:rPr>
           <w:rFonts w:ascii="Arial" w:hAnsi="Arial" w:cs="Arial"/>
@@ -4229,25 +4102,7 @@
           <w:sz w:val="24"/>
           <w:szCs w:val="24"/>
         </w:rPr>
-        <w:t>“</w:t>
-      </w:r>
-      <w:proofErr w:type="spellStart"/>
-      <w:r>
-        <w:rPr>
-          <w:rFonts w:ascii="Arial" w:hAnsi="Arial" w:cs="Arial"/>
-          <w:sz w:val="24"/>
-          <w:szCs w:val="24"/>
-        </w:rPr>
-        <w:t>Eleicao</w:t>
-      </w:r>
-      <w:proofErr w:type="spellEnd"/>
-      <w:r>
-        <w:rPr>
-          <w:rFonts w:ascii="Arial" w:hAnsi="Arial" w:cs="Arial"/>
-          <w:sz w:val="24"/>
-          <w:szCs w:val="24"/>
-        </w:rPr>
-        <w:t>”, este método recebe um valor flutuante que representa a fração da hora atual e converte em um inteiro que é utilizado para checar se o hor</w:t>
+        <w:t>“Eleicao”, este método recebe um valor flutuante que representa a fração da hora atual e converte em um inteiro que é utilizado para checar se o hor</w:t>
       </w:r>
       <w:r>
         <w:rPr>
@@ -4318,29 +4173,7 @@
           <w:sz w:val="24"/>
           <w:szCs w:val="24"/>
         </w:rPr>
-        <w:t xml:space="preserve">Polimorfismo de </w:t>
-      </w:r>
-      <w:proofErr w:type="spellStart"/>
-      <w:r>
-        <w:rPr>
-          <w:rFonts w:ascii="Arial" w:hAnsi="Arial" w:cs="Arial"/>
-          <w:b/>
-          <w:color w:val="FF0000"/>
-          <w:sz w:val="24"/>
-          <w:szCs w:val="24"/>
-        </w:rPr>
-        <w:t>Subtipagem</w:t>
-      </w:r>
-      <w:proofErr w:type="spellEnd"/>
-      <w:r>
-        <w:rPr>
-          <w:rFonts w:ascii="Arial" w:hAnsi="Arial" w:cs="Arial"/>
-          <w:b/>
-          <w:color w:val="FF0000"/>
-          <w:sz w:val="24"/>
-          <w:szCs w:val="24"/>
-        </w:rPr>
-        <w:t>:</w:t>
+        <w:t>Polimorfismo de Subtipagem:</w:t>
       </w:r>
       <w:r>
         <w:rPr>
@@ -4464,7 +4297,6 @@
         </w:rPr>
         <w:t>A classe “</w:t>
       </w:r>
-      <w:proofErr w:type="spellStart"/>
       <w:r>
         <w:rPr>
           <w:rFonts w:ascii="Arial" w:hAnsi="Arial" w:cs="Arial"/>
@@ -4473,32 +4305,13 @@
         </w:rPr>
         <w:t>LeituraArquivo</w:t>
       </w:r>
-      <w:proofErr w:type="spellEnd"/>
-      <w:r>
-        <w:rPr>
-          <w:rFonts w:ascii="Arial" w:hAnsi="Arial" w:cs="Arial"/>
-          <w:sz w:val="24"/>
-          <w:szCs w:val="24"/>
-        </w:rPr>
-        <w:t>” implementa a interface “Login” que fornece a assinatura do método “</w:t>
-      </w:r>
-      <w:proofErr w:type="spellStart"/>
-      <w:r>
-        <w:rPr>
-          <w:rFonts w:ascii="Arial" w:hAnsi="Arial" w:cs="Arial"/>
-          <w:sz w:val="24"/>
-          <w:szCs w:val="24"/>
-        </w:rPr>
-        <w:t>logar</w:t>
-      </w:r>
-      <w:proofErr w:type="spellEnd"/>
-      <w:r>
-        <w:rPr>
-          <w:rFonts w:ascii="Arial" w:hAnsi="Arial" w:cs="Arial"/>
-          <w:sz w:val="24"/>
-          <w:szCs w:val="24"/>
-        </w:rPr>
-        <w:t>” para a classe implementar</w:t>
+      <w:r>
+        <w:rPr>
+          <w:rFonts w:ascii="Arial" w:hAnsi="Arial" w:cs="Arial"/>
+          <w:sz w:val="24"/>
+          <w:szCs w:val="24"/>
+        </w:rPr>
+        <w:t>” implementa a interface “Login” que fornece a assinatura do método “logar” para a classe implementar</w:t>
       </w:r>
       <w:r>
         <w:rPr>
@@ -4541,25 +4354,7 @@
           <w:sz w:val="24"/>
           <w:szCs w:val="24"/>
         </w:rPr>
-        <w:t>A classe “Eleitor” implementa a interface “</w:t>
-      </w:r>
-      <w:proofErr w:type="spellStart"/>
-      <w:r>
-        <w:rPr>
-          <w:rFonts w:ascii="Arial" w:hAnsi="Arial" w:cs="Arial"/>
-          <w:sz w:val="24"/>
-          <w:szCs w:val="24"/>
-        </w:rPr>
-        <w:t>Votacao</w:t>
-      </w:r>
-      <w:proofErr w:type="spellEnd"/>
-      <w:r>
-        <w:rPr>
-          <w:rFonts w:ascii="Arial" w:hAnsi="Arial" w:cs="Arial"/>
-          <w:sz w:val="24"/>
-          <w:szCs w:val="24"/>
-        </w:rPr>
-        <w:t>” que fornece a assinatura dos métodos “votar” e “votou” que é utilizado para o eleitor realizar seu voto e checar se o mesmo já votou, respectivamente.</w:t>
+        <w:t>A classe “Eleitor” implementa a interface “Votacao” que fornece a assinatura dos métodos “votar” e “votou” que é utilizado para o eleitor realizar seu voto e checar se o mesmo já votou, respectivamente.</w:t>
       </w:r>
     </w:p>
     <w:p>
@@ -4604,7 +4399,6 @@
         </w:rPr>
         <w:t>A classe “Candidato” implementa a interface “</w:t>
       </w:r>
-      <w:proofErr w:type="spellStart"/>
       <w:r>
         <w:rPr>
           <w:rFonts w:ascii="Arial" w:hAnsi="Arial" w:cs="Arial"/>
@@ -4613,7 +4407,6 @@
         </w:rPr>
         <w:t>VotacaoCandidato</w:t>
       </w:r>
-      <w:proofErr w:type="spellEnd"/>
       <w:r>
         <w:rPr>
           <w:rFonts w:ascii="Arial" w:hAnsi="Arial" w:cs="Arial"/>
@@ -4644,43 +4437,7 @@
           <w:sz w:val="24"/>
           <w:szCs w:val="24"/>
         </w:rPr>
-        <w:t>s “</w:t>
-      </w:r>
-      <w:proofErr w:type="spellStart"/>
-      <w:r>
-        <w:rPr>
-          <w:rFonts w:ascii="Arial" w:hAnsi="Arial" w:cs="Arial"/>
-          <w:sz w:val="24"/>
-          <w:szCs w:val="24"/>
-        </w:rPr>
-        <w:t>receberVoto</w:t>
-      </w:r>
-      <w:proofErr w:type="spellEnd"/>
-      <w:r>
-        <w:rPr>
-          <w:rFonts w:ascii="Arial" w:hAnsi="Arial" w:cs="Arial"/>
-          <w:sz w:val="24"/>
-          <w:szCs w:val="24"/>
-        </w:rPr>
-        <w:t>” e “</w:t>
-      </w:r>
-      <w:proofErr w:type="spellStart"/>
-      <w:r>
-        <w:rPr>
-          <w:rFonts w:ascii="Arial" w:hAnsi="Arial" w:cs="Arial"/>
-          <w:sz w:val="24"/>
-          <w:szCs w:val="24"/>
-        </w:rPr>
-        <w:t>getVotos</w:t>
-      </w:r>
-      <w:proofErr w:type="spellEnd"/>
-      <w:r>
-        <w:rPr>
-          <w:rFonts w:ascii="Arial" w:hAnsi="Arial" w:cs="Arial"/>
-          <w:sz w:val="24"/>
-          <w:szCs w:val="24"/>
-        </w:rPr>
-        <w:t>” que é utilizado para o candidato receber um voto e checar a quantidade de votos do mesmo, respectivamente.</w:t>
+        <w:t>s “receberVoto” e “getVotos” que é utilizado para o candidato receber um voto e checar a quantidade de votos do mesmo, respectivamente.</w:t>
       </w:r>
     </w:p>
     <w:p>
@@ -4723,7 +4480,6 @@
         </w:rPr>
         <w:t>A classe “</w:t>
       </w:r>
-      <w:proofErr w:type="spellStart"/>
       <w:r>
         <w:rPr>
           <w:rFonts w:ascii="Arial" w:hAnsi="Arial" w:cs="Arial"/>
@@ -4732,7 +4488,6 @@
         </w:rPr>
         <w:t>ProcessoVotacao</w:t>
       </w:r>
-      <w:proofErr w:type="spellEnd"/>
       <w:r>
         <w:rPr>
           <w:rFonts w:ascii="Arial" w:hAnsi="Arial" w:cs="Arial"/>
@@ -4773,7 +4528,6 @@
         </w:rPr>
         <w:t xml:space="preserve"> “</w:t>
       </w:r>
-      <w:proofErr w:type="spellStart"/>
       <w:r>
         <w:rPr>
           <w:rFonts w:ascii="Arial" w:hAnsi="Arial" w:cs="Arial"/>
@@ -4782,25 +4536,62 @@
         </w:rPr>
         <w:t>ChecagemEleicao</w:t>
       </w:r>
-      <w:proofErr w:type="spellEnd"/>
-      <w:r>
-        <w:rPr>
-          <w:rFonts w:ascii="Arial" w:hAnsi="Arial" w:cs="Arial"/>
-          <w:sz w:val="24"/>
-          <w:szCs w:val="24"/>
-        </w:rPr>
-        <w:t>” e “</w:t>
-      </w:r>
-      <w:proofErr w:type="spellStart"/>
-      <w:r>
-        <w:rPr>
-          <w:rFonts w:ascii="Arial" w:hAnsi="Arial" w:cs="Arial"/>
-          <w:sz w:val="24"/>
-          <w:szCs w:val="24"/>
-        </w:rPr>
-        <w:t>ChecagemEleitor</w:t>
-      </w:r>
-      <w:proofErr w:type="spellEnd"/>
+      <w:r>
+        <w:rPr>
+          <w:rFonts w:ascii="Arial" w:hAnsi="Arial" w:cs="Arial"/>
+          <w:sz w:val="24"/>
+          <w:szCs w:val="24"/>
+        </w:rPr>
+        <w:t>” e “ChecagemEleitor”</w:t>
+      </w:r>
+      <w:r>
+        <w:rPr>
+          <w:rFonts w:ascii="Arial" w:hAnsi="Arial" w:cs="Arial"/>
+          <w:sz w:val="24"/>
+          <w:szCs w:val="24"/>
+        </w:rPr>
+        <w:t>,</w:t>
+      </w:r>
+      <w:r>
+        <w:rPr>
+          <w:rFonts w:ascii="Arial" w:hAnsi="Arial" w:cs="Arial"/>
+          <w:sz w:val="24"/>
+          <w:szCs w:val="24"/>
+        </w:rPr>
+        <w:t xml:space="preserve"> </w:t>
+      </w:r>
+      <w:r>
+        <w:rPr>
+          <w:rFonts w:ascii="Arial" w:hAnsi="Arial" w:cs="Arial"/>
+          <w:sz w:val="24"/>
+          <w:szCs w:val="24"/>
+        </w:rPr>
+        <w:t>que fornece</w:t>
+      </w:r>
+      <w:r>
+        <w:rPr>
+          <w:rFonts w:ascii="Arial" w:hAnsi="Arial" w:cs="Arial"/>
+          <w:sz w:val="24"/>
+          <w:szCs w:val="24"/>
+        </w:rPr>
+        <w:t>m</w:t>
+      </w:r>
+      <w:r>
+        <w:rPr>
+          <w:rFonts w:ascii="Arial" w:hAnsi="Arial" w:cs="Arial"/>
+          <w:sz w:val="24"/>
+          <w:szCs w:val="24"/>
+        </w:rPr>
+        <w:t xml:space="preserve"> a assinatura dos métodos “</w:t>
+      </w:r>
+      <w:r>
+        <w:rPr>
+          <w:rFonts w:ascii="Arial" w:hAnsi="Arial" w:cs="Arial"/>
+          <w:sz w:val="24"/>
+          <w:szCs w:val="24"/>
+        </w:rPr>
+        <w:t>eleitorJaVotou</w:t>
+      </w:r>
       <w:r>
         <w:rPr>
           <w:rFonts w:ascii="Arial" w:hAnsi="Arial" w:cs="Arial"/>
@@ -4823,6 +4614,102 @@
           <w:sz w:val="24"/>
           <w:szCs w:val="24"/>
         </w:rPr>
+        <w:t xml:space="preserve"> “</w:t>
+      </w:r>
+      <w:r>
+        <w:rPr>
+          <w:rFonts w:ascii="Arial" w:hAnsi="Arial" w:cs="Arial"/>
+          <w:sz w:val="24"/>
+          <w:szCs w:val="24"/>
+        </w:rPr>
+        <w:t>eleitorVotaAqui</w:t>
+      </w:r>
+      <w:r>
+        <w:rPr>
+          <w:rFonts w:ascii="Arial" w:hAnsi="Arial" w:cs="Arial"/>
+          <w:sz w:val="24"/>
+          <w:szCs w:val="24"/>
+        </w:rPr>
+        <w:t>”</w:t>
+      </w:r>
+      <w:r>
+        <w:rPr>
+          <w:rFonts w:ascii="Arial" w:hAnsi="Arial" w:cs="Arial"/>
+          <w:sz w:val="24"/>
+          <w:szCs w:val="24"/>
+        </w:rPr>
+        <w:t>, “</w:t>
+      </w:r>
+      <w:r>
+        <w:rPr>
+          <w:rFonts w:ascii="Arial" w:hAnsi="Arial" w:cs="Arial"/>
+          <w:sz w:val="24"/>
+          <w:szCs w:val="24"/>
+        </w:rPr>
+        <w:t>getEleitor</w:t>
+      </w:r>
+      <w:r>
+        <w:rPr>
+          <w:rFonts w:ascii="Arial" w:hAnsi="Arial" w:cs="Arial"/>
+          <w:sz w:val="24"/>
+          <w:szCs w:val="24"/>
+        </w:rPr>
+        <w:t>”, “</w:t>
+      </w:r>
+      <w:r>
+        <w:rPr>
+          <w:rFonts w:ascii="Arial" w:hAnsi="Arial" w:cs="Arial"/>
+          <w:sz w:val="24"/>
+          <w:szCs w:val="24"/>
+        </w:rPr>
+        <w:t>getMaiorNumeroDigitosEleicao</w:t>
+      </w:r>
+      <w:r>
+        <w:rPr>
+          <w:rFonts w:ascii="Arial" w:hAnsi="Arial" w:cs="Arial"/>
+          <w:sz w:val="24"/>
+          <w:szCs w:val="24"/>
+        </w:rPr>
+        <w:t>”, “</w:t>
+      </w:r>
+      <w:r>
+        <w:rPr>
+          <w:rFonts w:ascii="Arial" w:hAnsi="Arial" w:cs="Arial"/>
+          <w:sz w:val="24"/>
+          <w:szCs w:val="24"/>
+        </w:rPr>
+        <w:t>getInfoCandidato</w:t>
+      </w:r>
+      <w:r>
+        <w:rPr>
+          <w:rFonts w:ascii="Arial" w:hAnsi="Arial" w:cs="Arial"/>
+          <w:sz w:val="24"/>
+          <w:szCs w:val="24"/>
+        </w:rPr>
+        <w:t>”, “</w:t>
+      </w:r>
+      <w:r>
+        <w:rPr>
+          <w:rFonts w:ascii="Arial" w:hAnsi="Arial" w:cs="Arial"/>
+          <w:sz w:val="24"/>
+          <w:szCs w:val="24"/>
+        </w:rPr>
+        <w:t>votar</w:t>
+      </w:r>
+      <w:r>
+        <w:rPr>
+          <w:rFonts w:ascii="Arial" w:hAnsi="Arial" w:cs="Arial"/>
+          <w:sz w:val="24"/>
+          <w:szCs w:val="24"/>
+        </w:rPr>
+        <w:t>”</w:t>
+      </w:r>
+      <w:r>
+        <w:rPr>
+          <w:rFonts w:ascii="Arial" w:hAnsi="Arial" w:cs="Arial"/>
+          <w:sz w:val="24"/>
+          <w:szCs w:val="24"/>
+        </w:rPr>
         <w:t xml:space="preserve"> </w:t>
       </w:r>
       <w:r>
@@ -4831,169 +4718,16 @@
           <w:sz w:val="24"/>
           <w:szCs w:val="24"/>
         </w:rPr>
-        <w:t>que fornece</w:t>
-      </w:r>
-      <w:r>
-        <w:rPr>
-          <w:rFonts w:ascii="Arial" w:hAnsi="Arial" w:cs="Arial"/>
-          <w:sz w:val="24"/>
-          <w:szCs w:val="24"/>
-        </w:rPr>
-        <w:t>m</w:t>
-      </w:r>
-      <w:r>
-        <w:rPr>
-          <w:rFonts w:ascii="Arial" w:hAnsi="Arial" w:cs="Arial"/>
-          <w:sz w:val="24"/>
-          <w:szCs w:val="24"/>
-        </w:rPr>
-        <w:t xml:space="preserve"> a assinatura dos métodos “</w:t>
-      </w:r>
-      <w:proofErr w:type="spellStart"/>
-      <w:r>
-        <w:rPr>
-          <w:rFonts w:ascii="Arial" w:hAnsi="Arial" w:cs="Arial"/>
-          <w:sz w:val="24"/>
-          <w:szCs w:val="24"/>
-        </w:rPr>
-        <w:t>eleitorJaVotou</w:t>
-      </w:r>
-      <w:proofErr w:type="spellEnd"/>
-      <w:r>
-        <w:rPr>
-          <w:rFonts w:ascii="Arial" w:hAnsi="Arial" w:cs="Arial"/>
-          <w:sz w:val="24"/>
-          <w:szCs w:val="24"/>
-        </w:rPr>
-        <w:t>”</w:t>
-      </w:r>
-      <w:r>
-        <w:rPr>
-          <w:rFonts w:ascii="Arial" w:hAnsi="Arial" w:cs="Arial"/>
-          <w:sz w:val="24"/>
-          <w:szCs w:val="24"/>
-        </w:rPr>
-        <w:t>,</w:t>
-      </w:r>
-      <w:r>
-        <w:rPr>
-          <w:rFonts w:ascii="Arial" w:hAnsi="Arial" w:cs="Arial"/>
-          <w:sz w:val="24"/>
-          <w:szCs w:val="24"/>
-        </w:rPr>
-        <w:t xml:space="preserve"> “</w:t>
-      </w:r>
-      <w:proofErr w:type="spellStart"/>
-      <w:r>
-        <w:rPr>
-          <w:rFonts w:ascii="Arial" w:hAnsi="Arial" w:cs="Arial"/>
-          <w:sz w:val="24"/>
-          <w:szCs w:val="24"/>
-        </w:rPr>
-        <w:t>eleitorVotaAqui</w:t>
-      </w:r>
-      <w:proofErr w:type="spellEnd"/>
-      <w:r>
-        <w:rPr>
-          <w:rFonts w:ascii="Arial" w:hAnsi="Arial" w:cs="Arial"/>
-          <w:sz w:val="24"/>
-          <w:szCs w:val="24"/>
-        </w:rPr>
-        <w:t>”</w:t>
-      </w:r>
-      <w:r>
-        <w:rPr>
-          <w:rFonts w:ascii="Arial" w:hAnsi="Arial" w:cs="Arial"/>
-          <w:sz w:val="24"/>
-          <w:szCs w:val="24"/>
-        </w:rPr>
-        <w:t>, “</w:t>
-      </w:r>
-      <w:proofErr w:type="spellStart"/>
-      <w:r>
-        <w:rPr>
-          <w:rFonts w:ascii="Arial" w:hAnsi="Arial" w:cs="Arial"/>
-          <w:sz w:val="24"/>
-          <w:szCs w:val="24"/>
-        </w:rPr>
-        <w:t>getEleitor</w:t>
-      </w:r>
-      <w:proofErr w:type="spellEnd"/>
-      <w:r>
-        <w:rPr>
-          <w:rFonts w:ascii="Arial" w:hAnsi="Arial" w:cs="Arial"/>
-          <w:sz w:val="24"/>
-          <w:szCs w:val="24"/>
-        </w:rPr>
-        <w:t>”, “</w:t>
-      </w:r>
-      <w:proofErr w:type="spellStart"/>
-      <w:r>
-        <w:rPr>
-          <w:rFonts w:ascii="Arial" w:hAnsi="Arial" w:cs="Arial"/>
-          <w:sz w:val="24"/>
-          <w:szCs w:val="24"/>
-        </w:rPr>
-        <w:t>getMaiorNumeroDigitosEleicao</w:t>
-      </w:r>
-      <w:proofErr w:type="spellEnd"/>
-      <w:r>
-        <w:rPr>
-          <w:rFonts w:ascii="Arial" w:hAnsi="Arial" w:cs="Arial"/>
-          <w:sz w:val="24"/>
-          <w:szCs w:val="24"/>
-        </w:rPr>
-        <w:t>”, “</w:t>
-      </w:r>
-      <w:proofErr w:type="spellStart"/>
-      <w:r>
-        <w:rPr>
-          <w:rFonts w:ascii="Arial" w:hAnsi="Arial" w:cs="Arial"/>
-          <w:sz w:val="24"/>
-          <w:szCs w:val="24"/>
-        </w:rPr>
-        <w:t>getInfoCandidato</w:t>
-      </w:r>
-      <w:proofErr w:type="spellEnd"/>
-      <w:r>
-        <w:rPr>
-          <w:rFonts w:ascii="Arial" w:hAnsi="Arial" w:cs="Arial"/>
-          <w:sz w:val="24"/>
-          <w:szCs w:val="24"/>
-        </w:rPr>
-        <w:t>”, “</w:t>
-      </w:r>
-      <w:r>
-        <w:rPr>
-          <w:rFonts w:ascii="Arial" w:hAnsi="Arial" w:cs="Arial"/>
-          <w:sz w:val="24"/>
-          <w:szCs w:val="24"/>
-        </w:rPr>
-        <w:t>votar</w:t>
-      </w:r>
-      <w:r>
-        <w:rPr>
-          <w:rFonts w:ascii="Arial" w:hAnsi="Arial" w:cs="Arial"/>
-          <w:sz w:val="24"/>
-          <w:szCs w:val="24"/>
-        </w:rPr>
-        <w:t>”</w:t>
-      </w:r>
-      <w:r>
-        <w:rPr>
-          <w:rFonts w:ascii="Arial" w:hAnsi="Arial" w:cs="Arial"/>
-          <w:sz w:val="24"/>
-          <w:szCs w:val="24"/>
-        </w:rPr>
-        <w:t xml:space="preserve"> </w:t>
-      </w:r>
-      <w:r>
-        <w:rPr>
-          <w:rFonts w:ascii="Arial" w:hAnsi="Arial" w:cs="Arial"/>
-          <w:sz w:val="24"/>
-          <w:szCs w:val="24"/>
-        </w:rPr>
-        <w:t>que são utilizadas para determinar os procedimentos que deverão acontecer na classe</w:t>
+        <w:t xml:space="preserve">que são </w:t>
+      </w:r>
+      <w:r>
+        <w:rPr>
+          <w:rFonts w:ascii="Arial" w:hAnsi="Arial" w:cs="Arial"/>
+          <w:sz w:val="24"/>
+          <w:szCs w:val="24"/>
+        </w:rPr>
+        <w:lastRenderedPageBreak/>
+        <w:t>utilizadas para determinar os procedimentos que deverão acontecer na classe</w:t>
       </w:r>
       <w:r>
         <w:rPr>
@@ -5058,25 +4792,7 @@
           <w:sz w:val="24"/>
           <w:szCs w:val="24"/>
         </w:rPr>
-        <w:t>O pacote “</w:t>
-      </w:r>
-      <w:proofErr w:type="spellStart"/>
-      <w:r>
-        <w:rPr>
-          <w:rFonts w:ascii="Arial" w:hAnsi="Arial" w:cs="Arial"/>
-          <w:sz w:val="24"/>
-          <w:szCs w:val="24"/>
-        </w:rPr>
-        <w:t>sistemagrafico</w:t>
-      </w:r>
-      <w:proofErr w:type="spellEnd"/>
-      <w:r>
-        <w:rPr>
-          <w:rFonts w:ascii="Arial" w:hAnsi="Arial" w:cs="Arial"/>
-          <w:sz w:val="24"/>
-          <w:szCs w:val="24"/>
-        </w:rPr>
-        <w:t>” é referente as classes que constroem os recursos gráficos do sistema: Janelas, botões, caixas de diálogo, etc.</w:t>
+        <w:t>O pacote “sistemagrafico” é referente as classes que constroem os recursos gráficos do sistema: Janelas, botões, caixas de diálogo, etc.</w:t>
       </w:r>
     </w:p>
     <w:p>
@@ -5111,25 +4827,7 @@
           <w:sz w:val="24"/>
           <w:szCs w:val="24"/>
         </w:rPr>
-        <w:t xml:space="preserve">O pacote “objetos” é referente as classes de objetos mais simples do sistema, referente aos itens básicos de uma votação, como: pessoas, </w:t>
-      </w:r>
-      <w:proofErr w:type="gramStart"/>
-      <w:r>
-        <w:rPr>
-          <w:rFonts w:ascii="Arial" w:hAnsi="Arial" w:cs="Arial"/>
-          <w:sz w:val="24"/>
-          <w:szCs w:val="24"/>
-        </w:rPr>
-        <w:t>candidatos,  eleitores</w:t>
-      </w:r>
-      <w:proofErr w:type="gramEnd"/>
-      <w:r>
-        <w:rPr>
-          <w:rFonts w:ascii="Arial" w:hAnsi="Arial" w:cs="Arial"/>
-          <w:sz w:val="24"/>
-          <w:szCs w:val="24"/>
-        </w:rPr>
-        <w:t>, etc.</w:t>
+        <w:t>O pacote “objetos” é referente as classes de objetos mais simples do sistema, referente aos itens básicos de uma votação, como: pessoas, candidatos,  eleitores, etc.</w:t>
       </w:r>
     </w:p>
     <w:p>
@@ -5248,7 +4946,6 @@
         </w:rPr>
         <w:t>Classe abstrata “</w:t>
       </w:r>
-      <w:proofErr w:type="spellStart"/>
       <w:r>
         <w:rPr>
           <w:rFonts w:ascii="Arial" w:hAnsi="Arial" w:cs="Arial"/>
@@ -5257,7 +4954,6 @@
         </w:rPr>
         <w:t>ProcessoEleicao</w:t>
       </w:r>
-      <w:proofErr w:type="spellEnd"/>
       <w:r>
         <w:rPr>
           <w:rFonts w:ascii="Arial" w:hAnsi="Arial" w:cs="Arial"/>
@@ -5341,7 +5037,6 @@
         </w:rPr>
         <w:t>“</w:t>
       </w:r>
-      <w:proofErr w:type="spellStart"/>
       <w:r>
         <w:rPr>
           <w:rFonts w:ascii="Arial" w:hAnsi="Arial" w:cs="Arial"/>
@@ -5350,7 +5045,6 @@
         </w:rPr>
         <w:t>FormatoIncorretoException</w:t>
       </w:r>
-      <w:proofErr w:type="spellEnd"/>
       <w:r>
         <w:rPr>
           <w:rFonts w:ascii="Arial" w:hAnsi="Arial" w:cs="Arial"/>
@@ -5421,25 +5115,7 @@
           <w:sz w:val="24"/>
           <w:szCs w:val="24"/>
         </w:rPr>
-        <w:t xml:space="preserve">. Exemplo: arquivo de eleição com </w:t>
-      </w:r>
-      <w:proofErr w:type="spellStart"/>
-      <w:r>
-        <w:rPr>
-          <w:rFonts w:ascii="Arial" w:hAnsi="Arial" w:cs="Arial"/>
-          <w:sz w:val="24"/>
-          <w:szCs w:val="24"/>
-        </w:rPr>
-        <w:t>tags</w:t>
-      </w:r>
-      <w:proofErr w:type="spellEnd"/>
-      <w:r>
-        <w:rPr>
-          <w:rFonts w:ascii="Arial" w:hAnsi="Arial" w:cs="Arial"/>
-          <w:sz w:val="24"/>
-          <w:szCs w:val="24"/>
-        </w:rPr>
-        <w:t xml:space="preserve"> incompletas</w:t>
+        <w:t>. Exemplo: arquivo de eleição com tags incompletas</w:t>
       </w:r>
       <w:r>
         <w:rPr>
@@ -5533,7 +5209,6 @@
         </w:rPr>
         <w:t>“</w:t>
       </w:r>
-      <w:proofErr w:type="spellStart"/>
       <w:r>
         <w:rPr>
           <w:rFonts w:ascii="Arial" w:hAnsi="Arial" w:cs="Arial"/>
@@ -5542,7 +5217,6 @@
         </w:rPr>
         <w:t>PanelLogin</w:t>
       </w:r>
-      <w:proofErr w:type="spellEnd"/>
       <w:r>
         <w:rPr>
           <w:rFonts w:ascii="Arial" w:hAnsi="Arial" w:cs="Arial"/>
@@ -5643,8 +5317,6 @@
         </w:rPr>
         <w:t>Ao término da votação de cada eleitor, quando o mesmo finalizar o último voto, os dados dos candidatos serão armazenados em um arquivo na pasta, “Resultado”, que conterá os dados dos candidatos e a quantidade de votos dos mesmos. Estes dados serão recuperados mais tarde, quando o mesário finalizar o processo de eleição, ao exibir a tela de “Resultado”.</w:t>
       </w:r>
-      <w:bookmarkStart w:id="3" w:name="_GoBack"/>
-      <w:bookmarkEnd w:id="3"/>
       <w:r>
         <w:rPr>
           <w:rFonts w:ascii="Arial" w:hAnsi="Arial" w:cs="Arial"/>
@@ -5741,6 +5413,7 @@
           <w:sz w:val="24"/>
           <w:szCs w:val="24"/>
         </w:rPr>
+        <w:lastRenderedPageBreak/>
         <w:t>O desenvolvimento deste trabalho contribuiu expressivamente para o aprendizado dos</w:t>
       </w:r>
       <w:r>
@@ -5765,16 +5438,7 @@
           <w:sz w:val="24"/>
           <w:szCs w:val="24"/>
         </w:rPr>
-        <w:t xml:space="preserve">da linguagem de </w:t>
-      </w:r>
-      <w:r>
-        <w:rPr>
-          <w:rFonts w:ascii="Arial" w:hAnsi="Arial" w:cs="Arial"/>
-          <w:sz w:val="24"/>
-          <w:szCs w:val="24"/>
-        </w:rPr>
-        <w:lastRenderedPageBreak/>
-        <w:t xml:space="preserve">programação Java as quais ainda se </w:t>
+        <w:t xml:space="preserve">da linguagem de programação Java as quais ainda se </w:t>
       </w:r>
       <w:r>
         <w:rPr>
@@ -7088,7 +6752,7 @@
 </file>
 
 <file path=customXml/itemProps1.xml><?xml version="1.0" encoding="utf-8"?>
-<ds:datastoreItem xmlns:ds="http://schemas.openxmlformats.org/officeDocument/2006/customXml" ds:itemID="{ADC52E06-25D6-4DA6-B4F5-000909E61818}">
+<ds:datastoreItem xmlns:ds="http://schemas.openxmlformats.org/officeDocument/2006/customXml" ds:itemID="{1DD896C5-2382-4712-8258-C7D3FF3F8835}">
   <ds:schemaRefs>
     <ds:schemaRef ds:uri="http://schemas.openxmlformats.org/officeDocument/2006/bibliography"/>
   </ds:schemaRefs>

</xml_diff>

<commit_message>
Inclusão da tela de resultado
</commit_message>
<xml_diff>
--- a/test/PROJETO_SISTEMA_ELEITORAL.docx
+++ b/test/PROJETO_SISTEMA_ELEITORAL.docx
@@ -1318,6 +1318,8 @@
           <w:szCs w:val="28"/>
         </w:rPr>
       </w:pPr>
+      <w:bookmarkStart w:id="0" w:name="_GoBack"/>
+      <w:bookmarkEnd w:id="0"/>
     </w:p>
     <w:p>
       <w:pPr>
@@ -1344,6 +1346,7 @@
           <w:ilvl w:val="0"/>
           <w:numId w:val="2"/>
         </w:numPr>
+        <w:ind w:left="426"/>
         <w:outlineLvl w:val="0"/>
         <w:rPr>
           <w:rFonts w:ascii="Arial" w:hAnsi="Arial" w:cs="Arial"/>
@@ -1352,7 +1355,7 @@
           <w:szCs w:val="24"/>
         </w:rPr>
       </w:pPr>
-      <w:bookmarkStart w:id="0" w:name="_Toc525047414"/>
+      <w:bookmarkStart w:id="1" w:name="_Toc525047414"/>
       <w:r>
         <w:rPr>
           <w:rFonts w:ascii="Arial" w:hAnsi="Arial" w:cs="Arial"/>
@@ -1363,7 +1366,7 @@
         <w:lastRenderedPageBreak/>
         <w:t>INTRODUÇÃO</w:t>
       </w:r>
-      <w:bookmarkEnd w:id="0"/>
+      <w:bookmarkEnd w:id="1"/>
     </w:p>
     <w:p>
       <w:pPr>
@@ -1591,12 +1594,18 @@
     </w:p>
     <w:p>
       <w:pPr>
-        <w:jc w:val="center"/>
-        <w:rPr>
-          <w:sz w:val="28"/>
-          <w:szCs w:val="28"/>
-        </w:rPr>
-      </w:pPr>
+        <w:rPr>
+          <w:sz w:val="28"/>
+          <w:szCs w:val="28"/>
+        </w:rPr>
+      </w:pPr>
+      <w:r>
+        <w:rPr>
+          <w:sz w:val="28"/>
+          <w:szCs w:val="28"/>
+        </w:rPr>
+        <w:br w:type="page"/>
+      </w:r>
     </w:p>
     <w:p>
       <w:pPr>
@@ -1605,6 +1614,7 @@
           <w:ilvl w:val="0"/>
           <w:numId w:val="2"/>
         </w:numPr>
+        <w:ind w:left="426"/>
         <w:outlineLvl w:val="0"/>
         <w:rPr>
           <w:rFonts w:ascii="Arial" w:hAnsi="Arial" w:cs="Arial"/>
@@ -1613,7 +1623,7 @@
           <w:szCs w:val="24"/>
         </w:rPr>
       </w:pPr>
-      <w:bookmarkStart w:id="1" w:name="_Toc525047415"/>
+      <w:bookmarkStart w:id="2" w:name="_Toc525047415"/>
       <w:r>
         <w:rPr>
           <w:rFonts w:ascii="Arial" w:hAnsi="Arial" w:cs="Arial"/>
@@ -1624,7 +1634,7 @@
         <w:lastRenderedPageBreak/>
         <w:t>DIAGRAMA DE CLASSES</w:t>
       </w:r>
-      <w:bookmarkEnd w:id="1"/>
+      <w:bookmarkEnd w:id="2"/>
       <w:r>
         <w:rPr>
           <w:rFonts w:ascii="Arial" w:hAnsi="Arial" w:cs="Arial"/>
@@ -1894,6 +1904,15 @@
           <w:szCs w:val="24"/>
         </w:rPr>
       </w:pPr>
+      <w:r>
+        <w:rPr>
+          <w:rFonts w:ascii="Arial" w:hAnsi="Arial" w:cs="Arial"/>
+          <w:b/>
+          <w:sz w:val="24"/>
+          <w:szCs w:val="24"/>
+        </w:rPr>
+        <w:br w:type="page"/>
+      </w:r>
     </w:p>
     <w:p>
       <w:pPr>
@@ -1902,6 +1921,7 @@
           <w:ilvl w:val="0"/>
           <w:numId w:val="2"/>
         </w:numPr>
+        <w:ind w:left="426"/>
         <w:outlineLvl w:val="0"/>
         <w:rPr>
           <w:rFonts w:ascii="Arial" w:hAnsi="Arial" w:cs="Arial"/>
@@ -1910,7 +1930,7 @@
           <w:szCs w:val="24"/>
         </w:rPr>
       </w:pPr>
-      <w:bookmarkStart w:id="2" w:name="_Toc525047416"/>
+      <w:bookmarkStart w:id="3" w:name="_Toc525047416"/>
       <w:r>
         <w:rPr>
           <w:rFonts w:ascii="Arial" w:hAnsi="Arial" w:cs="Arial"/>
@@ -1921,7 +1941,7 @@
         <w:lastRenderedPageBreak/>
         <w:t>LISTAGEM DE ITENS OBRIGATÓRIOS</w:t>
       </w:r>
-      <w:bookmarkEnd w:id="2"/>
+      <w:bookmarkEnd w:id="3"/>
     </w:p>
     <w:p>
       <w:pPr>
@@ -1998,7 +2018,25 @@
           <w:sz w:val="24"/>
           <w:szCs w:val="24"/>
         </w:rPr>
-        <w:t>Todos os atributos de classes não estáticas são do private. Exemplo: a</w:t>
+        <w:t xml:space="preserve">Todos os atributos de classes não estáticas são do </w:t>
+      </w:r>
+      <w:proofErr w:type="spellStart"/>
+      <w:r>
+        <w:rPr>
+          <w:rFonts w:ascii="Arial" w:hAnsi="Arial" w:cs="Arial"/>
+          <w:sz w:val="24"/>
+          <w:szCs w:val="24"/>
+        </w:rPr>
+        <w:t>private</w:t>
+      </w:r>
+      <w:proofErr w:type="spellEnd"/>
+      <w:r>
+        <w:rPr>
+          <w:rFonts w:ascii="Arial" w:hAnsi="Arial" w:cs="Arial"/>
+          <w:sz w:val="24"/>
+          <w:szCs w:val="24"/>
+        </w:rPr>
+        <w:t>. Exemplo: a</w:t>
       </w:r>
       <w:r>
         <w:rPr>
@@ -2088,6 +2126,7 @@
         </w:rPr>
         <w:t>“</w:t>
       </w:r>
+      <w:proofErr w:type="spellStart"/>
       <w:r>
         <w:rPr>
           <w:rFonts w:ascii="Arial" w:hAnsi="Arial" w:cs="Arial"/>
@@ -2096,6 +2135,7 @@
         </w:rPr>
         <w:t>Mesario</w:t>
       </w:r>
+      <w:proofErr w:type="spellEnd"/>
       <w:r>
         <w:rPr>
           <w:rFonts w:ascii="Arial" w:hAnsi="Arial" w:cs="Arial"/>
@@ -2110,7 +2150,25 @@
           <w:sz w:val="24"/>
           <w:szCs w:val="24"/>
         </w:rPr>
-        <w:t xml:space="preserve"> são do tipo private para que não possam ser alterados diretamente</w:t>
+        <w:t xml:space="preserve"> são do tipo </w:t>
+      </w:r>
+      <w:proofErr w:type="spellStart"/>
+      <w:r>
+        <w:rPr>
+          <w:rFonts w:ascii="Arial" w:hAnsi="Arial" w:cs="Arial"/>
+          <w:sz w:val="24"/>
+          <w:szCs w:val="24"/>
+        </w:rPr>
+        <w:t>private</w:t>
+      </w:r>
+      <w:proofErr w:type="spellEnd"/>
+      <w:r>
+        <w:rPr>
+          <w:rFonts w:ascii="Arial" w:hAnsi="Arial" w:cs="Arial"/>
+          <w:sz w:val="24"/>
+          <w:szCs w:val="24"/>
+        </w:rPr>
+        <w:t xml:space="preserve"> para que não possam ser alterados diretamente</w:t>
       </w:r>
       <w:r>
         <w:rPr>
@@ -2146,14 +2204,25 @@
           <w:szCs w:val="24"/>
         </w:rPr>
       </w:pPr>
-      <w:r>
-        <w:rPr>
-          <w:rFonts w:ascii="Arial" w:hAnsi="Arial" w:cs="Arial"/>
-          <w:b/>
-          <w:sz w:val="24"/>
-          <w:szCs w:val="24"/>
-        </w:rPr>
-        <w:t>String:</w:t>
+      <w:proofErr w:type="spellStart"/>
+      <w:r>
+        <w:rPr>
+          <w:rFonts w:ascii="Arial" w:hAnsi="Arial" w:cs="Arial"/>
+          <w:b/>
+          <w:sz w:val="24"/>
+          <w:szCs w:val="24"/>
+        </w:rPr>
+        <w:t>String</w:t>
+      </w:r>
+      <w:proofErr w:type="spellEnd"/>
+      <w:r>
+        <w:rPr>
+          <w:rFonts w:ascii="Arial" w:hAnsi="Arial" w:cs="Arial"/>
+          <w:b/>
+          <w:sz w:val="24"/>
+          <w:szCs w:val="24"/>
+        </w:rPr>
+        <w:t>:</w:t>
       </w:r>
       <w:r>
         <w:rPr>
@@ -2195,6 +2264,7 @@
         </w:rPr>
         <w:t>“</w:t>
       </w:r>
+      <w:proofErr w:type="spellStart"/>
       <w:r>
         <w:rPr>
           <w:rFonts w:ascii="Arial" w:hAnsi="Arial" w:cs="Arial"/>
@@ -2203,6 +2273,7 @@
         </w:rPr>
         <w:t>Eleicao</w:t>
       </w:r>
+      <w:proofErr w:type="spellEnd"/>
       <w:r>
         <w:rPr>
           <w:rFonts w:ascii="Arial" w:hAnsi="Arial" w:cs="Arial"/>
@@ -2219,6 +2290,7 @@
         </w:rPr>
         <w:t xml:space="preserve"> definido como </w:t>
       </w:r>
+      <w:proofErr w:type="spellStart"/>
       <w:r>
         <w:rPr>
           <w:rFonts w:ascii="Arial" w:hAnsi="Arial" w:cs="Arial"/>
@@ -2227,6 +2299,7 @@
         </w:rPr>
         <w:t>String</w:t>
       </w:r>
+      <w:proofErr w:type="spellEnd"/>
       <w:r>
         <w:rPr>
           <w:rFonts w:ascii="Arial" w:hAnsi="Arial" w:cs="Arial"/>
@@ -2292,24 +2365,79 @@
           <w:sz w:val="24"/>
           <w:szCs w:val="24"/>
         </w:rPr>
-        <w:t xml:space="preserve"> E</w:t>
-      </w:r>
-      <w:r>
-        <w:rPr>
-          <w:rFonts w:ascii="Arial" w:hAnsi="Arial" w:cs="Arial"/>
-          <w:sz w:val="24"/>
-          <w:szCs w:val="24"/>
-        </w:rPr>
-        <w:t xml:space="preserve">num criado </w:t>
-      </w:r>
-      <w:r>
-        <w:rPr>
-          <w:rFonts w:ascii="Arial" w:hAnsi="Arial" w:cs="Arial"/>
-          <w:sz w:val="24"/>
-          <w:szCs w:val="24"/>
-        </w:rPr>
-        <w:t>no pacote “enumeracao” no arquivo enum “</w:t>
-      </w:r>
+        <w:t xml:space="preserve"> </w:t>
+      </w:r>
+      <w:proofErr w:type="spellStart"/>
+      <w:r>
+        <w:rPr>
+          <w:rFonts w:ascii="Arial" w:hAnsi="Arial" w:cs="Arial"/>
+          <w:sz w:val="24"/>
+          <w:szCs w:val="24"/>
+        </w:rPr>
+        <w:t>E</w:t>
+      </w:r>
+      <w:r>
+        <w:rPr>
+          <w:rFonts w:ascii="Arial" w:hAnsi="Arial" w:cs="Arial"/>
+          <w:sz w:val="24"/>
+          <w:szCs w:val="24"/>
+        </w:rPr>
+        <w:t>num</w:t>
+      </w:r>
+      <w:proofErr w:type="spellEnd"/>
+      <w:r>
+        <w:rPr>
+          <w:rFonts w:ascii="Arial" w:hAnsi="Arial" w:cs="Arial"/>
+          <w:sz w:val="24"/>
+          <w:szCs w:val="24"/>
+        </w:rPr>
+        <w:t xml:space="preserve"> criado </w:t>
+      </w:r>
+      <w:r>
+        <w:rPr>
+          <w:rFonts w:ascii="Arial" w:hAnsi="Arial" w:cs="Arial"/>
+          <w:sz w:val="24"/>
+          <w:szCs w:val="24"/>
+        </w:rPr>
+        <w:t>no pacote “</w:t>
+      </w:r>
+      <w:proofErr w:type="spellStart"/>
+      <w:r>
+        <w:rPr>
+          <w:rFonts w:ascii="Arial" w:hAnsi="Arial" w:cs="Arial"/>
+          <w:sz w:val="24"/>
+          <w:szCs w:val="24"/>
+        </w:rPr>
+        <w:t>enumeracao</w:t>
+      </w:r>
+      <w:proofErr w:type="spellEnd"/>
+      <w:r>
+        <w:rPr>
+          <w:rFonts w:ascii="Arial" w:hAnsi="Arial" w:cs="Arial"/>
+          <w:sz w:val="24"/>
+          <w:szCs w:val="24"/>
+        </w:rPr>
+        <w:t xml:space="preserve">” no arquivo </w:t>
+      </w:r>
+      <w:proofErr w:type="spellStart"/>
+      <w:r>
+        <w:rPr>
+          <w:rFonts w:ascii="Arial" w:hAnsi="Arial" w:cs="Arial"/>
+          <w:sz w:val="24"/>
+          <w:szCs w:val="24"/>
+        </w:rPr>
+        <w:t>enum</w:t>
+      </w:r>
+      <w:proofErr w:type="spellEnd"/>
+      <w:r>
+        <w:rPr>
+          <w:rFonts w:ascii="Arial" w:hAnsi="Arial" w:cs="Arial"/>
+          <w:sz w:val="24"/>
+          <w:szCs w:val="24"/>
+        </w:rPr>
+        <w:t xml:space="preserve"> “</w:t>
+      </w:r>
+      <w:proofErr w:type="spellStart"/>
       <w:r>
         <w:rPr>
           <w:rFonts w:ascii="Arial" w:hAnsi="Arial" w:cs="Arial"/>
@@ -2318,6 +2446,7 @@
         </w:rPr>
         <w:t>EnumOpcoesMenu</w:t>
       </w:r>
+      <w:proofErr w:type="spellEnd"/>
       <w:r>
         <w:rPr>
           <w:rFonts w:ascii="Arial" w:hAnsi="Arial" w:cs="Arial"/>
@@ -2360,14 +2489,25 @@
           <w:szCs w:val="24"/>
         </w:rPr>
       </w:pPr>
-      <w:r>
-        <w:rPr>
-          <w:rFonts w:ascii="Arial" w:hAnsi="Arial" w:cs="Arial"/>
-          <w:b/>
-          <w:sz w:val="24"/>
-          <w:szCs w:val="24"/>
-        </w:rPr>
-        <w:t>ArrayList:</w:t>
+      <w:proofErr w:type="spellStart"/>
+      <w:r>
+        <w:rPr>
+          <w:rFonts w:ascii="Arial" w:hAnsi="Arial" w:cs="Arial"/>
+          <w:b/>
+          <w:sz w:val="24"/>
+          <w:szCs w:val="24"/>
+        </w:rPr>
+        <w:t>ArrayList</w:t>
+      </w:r>
+      <w:proofErr w:type="spellEnd"/>
+      <w:r>
+        <w:rPr>
+          <w:rFonts w:ascii="Arial" w:hAnsi="Arial" w:cs="Arial"/>
+          <w:b/>
+          <w:sz w:val="24"/>
+          <w:szCs w:val="24"/>
+        </w:rPr>
+        <w:t>:</w:t>
       </w:r>
       <w:r>
         <w:rPr>
@@ -2377,6 +2517,7 @@
         </w:rPr>
         <w:t xml:space="preserve"> </w:t>
       </w:r>
+      <w:proofErr w:type="spellStart"/>
       <w:r>
         <w:rPr>
           <w:rFonts w:ascii="Arial" w:hAnsi="Arial" w:cs="Arial"/>
@@ -2385,6 +2526,7 @@
         </w:rPr>
         <w:t>ArrayList</w:t>
       </w:r>
+      <w:proofErr w:type="spellEnd"/>
       <w:r>
         <w:rPr>
           <w:rFonts w:ascii="Arial" w:hAnsi="Arial" w:cs="Arial"/>
@@ -2417,6 +2559,7 @@
         </w:rPr>
         <w:t>“</w:t>
       </w:r>
+      <w:proofErr w:type="spellStart"/>
       <w:r>
         <w:rPr>
           <w:rFonts w:ascii="Arial" w:hAnsi="Arial" w:cs="Arial"/>
@@ -2425,6 +2568,7 @@
         </w:rPr>
         <w:t>ProcessoVotacao</w:t>
       </w:r>
+      <w:proofErr w:type="spellEnd"/>
       <w:r>
         <w:rPr>
           <w:rFonts w:ascii="Arial" w:hAnsi="Arial" w:cs="Arial"/>
@@ -2594,15 +2738,51 @@
           <w:sz w:val="24"/>
           <w:szCs w:val="24"/>
         </w:rPr>
-        <w:t xml:space="preserve"> a tag de marcação que informa ao programa em qual parte do arquivo contém o cargo do candidato</w:t>
-      </w:r>
-      <w:r>
-        <w:rPr>
-          <w:rFonts w:ascii="Arial" w:hAnsi="Arial" w:cs="Arial"/>
-          <w:sz w:val="24"/>
-          <w:szCs w:val="24"/>
-        </w:rPr>
-        <w:t>. A constante em questão é utilizada na classe “LeituraArquivo”</w:t>
+        <w:t xml:space="preserve"> a </w:t>
+      </w:r>
+      <w:proofErr w:type="spellStart"/>
+      <w:r>
+        <w:rPr>
+          <w:rFonts w:ascii="Arial" w:hAnsi="Arial" w:cs="Arial"/>
+          <w:sz w:val="24"/>
+          <w:szCs w:val="24"/>
+        </w:rPr>
+        <w:t>tag</w:t>
+      </w:r>
+      <w:proofErr w:type="spellEnd"/>
+      <w:r>
+        <w:rPr>
+          <w:rFonts w:ascii="Arial" w:hAnsi="Arial" w:cs="Arial"/>
+          <w:sz w:val="24"/>
+          <w:szCs w:val="24"/>
+        </w:rPr>
+        <w:t xml:space="preserve"> de marcação que informa ao programa em qual parte do arquivo contém o cargo do candidato</w:t>
+      </w:r>
+      <w:r>
+        <w:rPr>
+          <w:rFonts w:ascii="Arial" w:hAnsi="Arial" w:cs="Arial"/>
+          <w:sz w:val="24"/>
+          <w:szCs w:val="24"/>
+        </w:rPr>
+        <w:t>. A constante em questão é utilizada na classe “</w:t>
+      </w:r>
+      <w:proofErr w:type="spellStart"/>
+      <w:r>
+        <w:rPr>
+          <w:rFonts w:ascii="Arial" w:hAnsi="Arial" w:cs="Arial"/>
+          <w:sz w:val="24"/>
+          <w:szCs w:val="24"/>
+        </w:rPr>
+        <w:t>LeituraArquivo</w:t>
+      </w:r>
+      <w:proofErr w:type="spellEnd"/>
+      <w:r>
+        <w:rPr>
+          <w:rFonts w:ascii="Arial" w:hAnsi="Arial" w:cs="Arial"/>
+          <w:sz w:val="24"/>
+          <w:szCs w:val="24"/>
+        </w:rPr>
+        <w:t>”</w:t>
       </w:r>
       <w:r>
         <w:rPr>
@@ -2710,6 +2890,7 @@
         </w:rPr>
         <w:t>No método “</w:t>
       </w:r>
+      <w:proofErr w:type="spellStart"/>
       <w:r>
         <w:rPr>
           <w:rFonts w:ascii="Arial" w:hAnsi="Arial" w:cs="Arial"/>
@@ -2718,6 +2899,7 @@
         </w:rPr>
         <w:t>adicionarRegistroVoto</w:t>
       </w:r>
+      <w:proofErr w:type="spellEnd"/>
       <w:r>
         <w:rPr>
           <w:rFonts w:ascii="Arial" w:hAnsi="Arial" w:cs="Arial"/>
@@ -2726,6 +2908,7 @@
         </w:rPr>
         <w:t>” da classe “</w:t>
       </w:r>
+      <w:proofErr w:type="spellStart"/>
       <w:r>
         <w:rPr>
           <w:rFonts w:ascii="Arial" w:hAnsi="Arial" w:cs="Arial"/>
@@ -2734,6 +2917,7 @@
         </w:rPr>
         <w:t>LogVotacao</w:t>
       </w:r>
+      <w:proofErr w:type="spellEnd"/>
       <w:r>
         <w:rPr>
           <w:rFonts w:ascii="Arial" w:hAnsi="Arial" w:cs="Arial"/>
@@ -2835,6 +3019,7 @@
         </w:rPr>
         <w:t>“</w:t>
       </w:r>
+      <w:proofErr w:type="spellStart"/>
       <w:r>
         <w:rPr>
           <w:rFonts w:ascii="Arial" w:hAnsi="Arial" w:cs="Arial"/>
@@ -2843,6 +3028,7 @@
         </w:rPr>
         <w:t>checarArquivoEleicao</w:t>
       </w:r>
+      <w:proofErr w:type="spellEnd"/>
       <w:r>
         <w:rPr>
           <w:rFonts w:ascii="Arial" w:hAnsi="Arial" w:cs="Arial"/>
@@ -2883,6 +3069,7 @@
         </w:rPr>
         <w:t>“</w:t>
       </w:r>
+      <w:proofErr w:type="spellStart"/>
       <w:r>
         <w:rPr>
           <w:rFonts w:ascii="Arial" w:hAnsi="Arial" w:cs="Arial"/>
@@ -2891,6 +3078,7 @@
         </w:rPr>
         <w:t>VerificaArquivo</w:t>
       </w:r>
+      <w:proofErr w:type="spellEnd"/>
       <w:r>
         <w:rPr>
           <w:rFonts w:ascii="Arial" w:hAnsi="Arial" w:cs="Arial"/>
@@ -3046,6 +3234,7 @@
         </w:rPr>
         <w:t>classes “</w:t>
       </w:r>
+      <w:proofErr w:type="spellStart"/>
       <w:r>
         <w:rPr>
           <w:rFonts w:ascii="Arial" w:hAnsi="Arial" w:cs="Arial"/>
@@ -3054,6 +3243,7 @@
         </w:rPr>
         <w:t>ThreadGravarResultado</w:t>
       </w:r>
+      <w:proofErr w:type="spellEnd"/>
       <w:r>
         <w:rPr>
           <w:rFonts w:ascii="Arial" w:hAnsi="Arial" w:cs="Arial"/>
@@ -3071,6 +3261,7 @@
         </w:rPr>
         <w:t xml:space="preserve"> </w:t>
       </w:r>
+      <w:proofErr w:type="gramStart"/>
       <w:r>
         <w:rPr>
           <w:rFonts w:ascii="Arial" w:hAnsi="Arial" w:cs="Arial"/>
@@ -3087,6 +3278,8 @@
         </w:rPr>
         <w:t>“</w:t>
       </w:r>
+      <w:proofErr w:type="spellStart"/>
+      <w:proofErr w:type="gramEnd"/>
       <w:r>
         <w:rPr>
           <w:rFonts w:ascii="Arial" w:hAnsi="Arial" w:cs="Arial"/>
@@ -3095,6 +3288,7 @@
         </w:rPr>
         <w:t>ThreadProgressBar</w:t>
       </w:r>
+      <w:proofErr w:type="spellEnd"/>
       <w:r>
         <w:rPr>
           <w:rFonts w:ascii="Arial" w:hAnsi="Arial" w:cs="Arial"/>
@@ -3577,6 +3771,7 @@
         </w:rPr>
         <w:t>“</w:t>
       </w:r>
+      <w:proofErr w:type="spellStart"/>
       <w:r>
         <w:rPr>
           <w:rFonts w:ascii="Arial" w:hAnsi="Arial" w:cs="Arial"/>
@@ -3585,6 +3780,7 @@
         </w:rPr>
         <w:t>ProcessoEleicao</w:t>
       </w:r>
+      <w:proofErr w:type="spellEnd"/>
       <w:r>
         <w:rPr>
           <w:rFonts w:ascii="Arial" w:hAnsi="Arial" w:cs="Arial"/>
@@ -3716,7 +3912,25 @@
           <w:sz w:val="24"/>
           <w:szCs w:val="24"/>
         </w:rPr>
-        <w:t xml:space="preserve"> existe o método “getNome”, este método é chamado na classe “Vice” para </w:t>
+        <w:t xml:space="preserve"> existe o método “</w:t>
+      </w:r>
+      <w:proofErr w:type="spellStart"/>
+      <w:r>
+        <w:rPr>
+          <w:rFonts w:ascii="Arial" w:hAnsi="Arial" w:cs="Arial"/>
+          <w:sz w:val="24"/>
+          <w:szCs w:val="24"/>
+        </w:rPr>
+        <w:t>getNome</w:t>
+      </w:r>
+      <w:proofErr w:type="spellEnd"/>
+      <w:r>
+        <w:rPr>
+          <w:rFonts w:ascii="Arial" w:hAnsi="Arial" w:cs="Arial"/>
+          <w:sz w:val="24"/>
+          <w:szCs w:val="24"/>
+        </w:rPr>
+        <w:t xml:space="preserve">”, este método é chamado na classe “Vice” para </w:t>
       </w:r>
       <w:r>
         <w:rPr>
@@ -3726,8 +3940,6 @@
         </w:rPr>
         <w:t>obter</w:t>
       </w:r>
-      <w:bookmarkStart w:id="3" w:name="_GoBack"/>
-      <w:bookmarkEnd w:id="3"/>
       <w:r>
         <w:rPr>
           <w:rFonts w:ascii="Arial" w:hAnsi="Arial" w:cs="Arial"/>
@@ -4048,6 +4260,7 @@
         </w:rPr>
         <w:t>“</w:t>
       </w:r>
+      <w:proofErr w:type="spellStart"/>
       <w:r>
         <w:rPr>
           <w:rFonts w:ascii="Arial" w:hAnsi="Arial" w:cs="Arial"/>
@@ -4056,6 +4269,7 @@
         </w:rPr>
         <w:t>podeIniciarVotacao</w:t>
       </w:r>
+      <w:proofErr w:type="spellEnd"/>
       <w:r>
         <w:rPr>
           <w:rFonts w:ascii="Arial" w:hAnsi="Arial" w:cs="Arial"/>
@@ -4102,7 +4316,25 @@
           <w:sz w:val="24"/>
           <w:szCs w:val="24"/>
         </w:rPr>
-        <w:t>“Eleicao”, este método recebe um valor flutuante que representa a fração da hora atual e converte em um inteiro que é utilizado para checar se o hor</w:t>
+        <w:t>“</w:t>
+      </w:r>
+      <w:proofErr w:type="spellStart"/>
+      <w:r>
+        <w:rPr>
+          <w:rFonts w:ascii="Arial" w:hAnsi="Arial" w:cs="Arial"/>
+          <w:sz w:val="24"/>
+          <w:szCs w:val="24"/>
+        </w:rPr>
+        <w:t>Eleicao</w:t>
+      </w:r>
+      <w:proofErr w:type="spellEnd"/>
+      <w:r>
+        <w:rPr>
+          <w:rFonts w:ascii="Arial" w:hAnsi="Arial" w:cs="Arial"/>
+          <w:sz w:val="24"/>
+          <w:szCs w:val="24"/>
+        </w:rPr>
+        <w:t>”, este método recebe um valor flutuante que representa a fração da hora atual e converte em um inteiro que é utilizado para checar se o hor</w:t>
       </w:r>
       <w:r>
         <w:rPr>
@@ -4173,7 +4405,29 @@
           <w:sz w:val="24"/>
           <w:szCs w:val="24"/>
         </w:rPr>
-        <w:t>Polimorfismo de Subtipagem:</w:t>
+        <w:t xml:space="preserve">Polimorfismo de </w:t>
+      </w:r>
+      <w:proofErr w:type="spellStart"/>
+      <w:r>
+        <w:rPr>
+          <w:rFonts w:ascii="Arial" w:hAnsi="Arial" w:cs="Arial"/>
+          <w:b/>
+          <w:color w:val="FF0000"/>
+          <w:sz w:val="24"/>
+          <w:szCs w:val="24"/>
+        </w:rPr>
+        <w:t>Subtipagem</w:t>
+      </w:r>
+      <w:proofErr w:type="spellEnd"/>
+      <w:r>
+        <w:rPr>
+          <w:rFonts w:ascii="Arial" w:hAnsi="Arial" w:cs="Arial"/>
+          <w:b/>
+          <w:color w:val="FF0000"/>
+          <w:sz w:val="24"/>
+          <w:szCs w:val="24"/>
+        </w:rPr>
+        <w:t>:</w:t>
       </w:r>
       <w:r>
         <w:rPr>
@@ -4297,6 +4551,7 @@
         </w:rPr>
         <w:t>A classe “</w:t>
       </w:r>
+      <w:proofErr w:type="spellStart"/>
       <w:r>
         <w:rPr>
           <w:rFonts w:ascii="Arial" w:hAnsi="Arial" w:cs="Arial"/>
@@ -4305,13 +4560,32 @@
         </w:rPr>
         <w:t>LeituraArquivo</w:t>
       </w:r>
-      <w:r>
-        <w:rPr>
-          <w:rFonts w:ascii="Arial" w:hAnsi="Arial" w:cs="Arial"/>
-          <w:sz w:val="24"/>
-          <w:szCs w:val="24"/>
-        </w:rPr>
-        <w:t>” implementa a interface “Login” que fornece a assinatura do método “logar” para a classe implementar</w:t>
+      <w:proofErr w:type="spellEnd"/>
+      <w:r>
+        <w:rPr>
+          <w:rFonts w:ascii="Arial" w:hAnsi="Arial" w:cs="Arial"/>
+          <w:sz w:val="24"/>
+          <w:szCs w:val="24"/>
+        </w:rPr>
+        <w:t>” implementa a interface “Login” que fornece a assinatura do método “</w:t>
+      </w:r>
+      <w:proofErr w:type="spellStart"/>
+      <w:r>
+        <w:rPr>
+          <w:rFonts w:ascii="Arial" w:hAnsi="Arial" w:cs="Arial"/>
+          <w:sz w:val="24"/>
+          <w:szCs w:val="24"/>
+        </w:rPr>
+        <w:t>logar</w:t>
+      </w:r>
+      <w:proofErr w:type="spellEnd"/>
+      <w:r>
+        <w:rPr>
+          <w:rFonts w:ascii="Arial" w:hAnsi="Arial" w:cs="Arial"/>
+          <w:sz w:val="24"/>
+          <w:szCs w:val="24"/>
+        </w:rPr>
+        <w:t>” para a classe implementar</w:t>
       </w:r>
       <w:r>
         <w:rPr>
@@ -4354,7 +4628,25 @@
           <w:sz w:val="24"/>
           <w:szCs w:val="24"/>
         </w:rPr>
-        <w:t>A classe “Eleitor” implementa a interface “Votacao” que fornece a assinatura dos métodos “votar” e “votou” que é utilizado para o eleitor realizar seu voto e checar se o mesmo já votou, respectivamente.</w:t>
+        <w:t>A classe “Eleitor” implementa a interface “</w:t>
+      </w:r>
+      <w:proofErr w:type="spellStart"/>
+      <w:r>
+        <w:rPr>
+          <w:rFonts w:ascii="Arial" w:hAnsi="Arial" w:cs="Arial"/>
+          <w:sz w:val="24"/>
+          <w:szCs w:val="24"/>
+        </w:rPr>
+        <w:t>Votacao</w:t>
+      </w:r>
+      <w:proofErr w:type="spellEnd"/>
+      <w:r>
+        <w:rPr>
+          <w:rFonts w:ascii="Arial" w:hAnsi="Arial" w:cs="Arial"/>
+          <w:sz w:val="24"/>
+          <w:szCs w:val="24"/>
+        </w:rPr>
+        <w:t>” que fornece a assinatura dos métodos “votar” e “votou” que é utilizado para o eleitor realizar seu voto e checar se o mesmo já votou, respectivamente.</w:t>
       </w:r>
     </w:p>
     <w:p>
@@ -4399,6 +4691,7 @@
         </w:rPr>
         <w:t>A classe “Candidato” implementa a interface “</w:t>
       </w:r>
+      <w:proofErr w:type="spellStart"/>
       <w:r>
         <w:rPr>
           <w:rFonts w:ascii="Arial" w:hAnsi="Arial" w:cs="Arial"/>
@@ -4407,6 +4700,7 @@
         </w:rPr>
         <w:t>VotacaoCandidato</w:t>
       </w:r>
+      <w:proofErr w:type="spellEnd"/>
       <w:r>
         <w:rPr>
           <w:rFonts w:ascii="Arial" w:hAnsi="Arial" w:cs="Arial"/>
@@ -4437,7 +4731,43 @@
           <w:sz w:val="24"/>
           <w:szCs w:val="24"/>
         </w:rPr>
-        <w:t>s “receberVoto” e “getVotos” que é utilizado para o candidato receber um voto e checar a quantidade de votos do mesmo, respectivamente.</w:t>
+        <w:t>s “</w:t>
+      </w:r>
+      <w:proofErr w:type="spellStart"/>
+      <w:r>
+        <w:rPr>
+          <w:rFonts w:ascii="Arial" w:hAnsi="Arial" w:cs="Arial"/>
+          <w:sz w:val="24"/>
+          <w:szCs w:val="24"/>
+        </w:rPr>
+        <w:t>receberVoto</w:t>
+      </w:r>
+      <w:proofErr w:type="spellEnd"/>
+      <w:r>
+        <w:rPr>
+          <w:rFonts w:ascii="Arial" w:hAnsi="Arial" w:cs="Arial"/>
+          <w:sz w:val="24"/>
+          <w:szCs w:val="24"/>
+        </w:rPr>
+        <w:t>” e “</w:t>
+      </w:r>
+      <w:proofErr w:type="spellStart"/>
+      <w:r>
+        <w:rPr>
+          <w:rFonts w:ascii="Arial" w:hAnsi="Arial" w:cs="Arial"/>
+          <w:sz w:val="24"/>
+          <w:szCs w:val="24"/>
+        </w:rPr>
+        <w:t>getVotos</w:t>
+      </w:r>
+      <w:proofErr w:type="spellEnd"/>
+      <w:r>
+        <w:rPr>
+          <w:rFonts w:ascii="Arial" w:hAnsi="Arial" w:cs="Arial"/>
+          <w:sz w:val="24"/>
+          <w:szCs w:val="24"/>
+        </w:rPr>
+        <w:t>” que é utilizado para o candidato receber um voto e checar a quantidade de votos do mesmo, respectivamente.</w:t>
       </w:r>
     </w:p>
     <w:p>
@@ -4480,6 +4810,7 @@
         </w:rPr>
         <w:t>A classe “</w:t>
       </w:r>
+      <w:proofErr w:type="spellStart"/>
       <w:r>
         <w:rPr>
           <w:rFonts w:ascii="Arial" w:hAnsi="Arial" w:cs="Arial"/>
@@ -4488,6 +4819,7 @@
         </w:rPr>
         <w:t>ProcessoVotacao</w:t>
       </w:r>
+      <w:proofErr w:type="spellEnd"/>
       <w:r>
         <w:rPr>
           <w:rFonts w:ascii="Arial" w:hAnsi="Arial" w:cs="Arial"/>
@@ -4528,6 +4860,7 @@
         </w:rPr>
         <w:t xml:space="preserve"> “</w:t>
       </w:r>
+      <w:proofErr w:type="spellStart"/>
       <w:r>
         <w:rPr>
           <w:rFonts w:ascii="Arial" w:hAnsi="Arial" w:cs="Arial"/>
@@ -4536,13 +4869,32 @@
         </w:rPr>
         <w:t>ChecagemEleicao</w:t>
       </w:r>
-      <w:r>
-        <w:rPr>
-          <w:rFonts w:ascii="Arial" w:hAnsi="Arial" w:cs="Arial"/>
-          <w:sz w:val="24"/>
-          <w:szCs w:val="24"/>
-        </w:rPr>
-        <w:t>” e “ChecagemEleitor”</w:t>
+      <w:proofErr w:type="spellEnd"/>
+      <w:r>
+        <w:rPr>
+          <w:rFonts w:ascii="Arial" w:hAnsi="Arial" w:cs="Arial"/>
+          <w:sz w:val="24"/>
+          <w:szCs w:val="24"/>
+        </w:rPr>
+        <w:t>” e “</w:t>
+      </w:r>
+      <w:proofErr w:type="spellStart"/>
+      <w:r>
+        <w:rPr>
+          <w:rFonts w:ascii="Arial" w:hAnsi="Arial" w:cs="Arial"/>
+          <w:sz w:val="24"/>
+          <w:szCs w:val="24"/>
+        </w:rPr>
+        <w:t>ChecagemEleitor</w:t>
+      </w:r>
+      <w:proofErr w:type="spellEnd"/>
+      <w:r>
+        <w:rPr>
+          <w:rFonts w:ascii="Arial" w:hAnsi="Arial" w:cs="Arial"/>
+          <w:sz w:val="24"/>
+          <w:szCs w:val="24"/>
+        </w:rPr>
+        <w:t>”</w:t>
       </w:r>
       <w:r>
         <w:rPr>
@@ -4584,6 +4936,7 @@
         </w:rPr>
         <w:t xml:space="preserve"> a assinatura dos métodos “</w:t>
       </w:r>
+      <w:proofErr w:type="spellStart"/>
       <w:r>
         <w:rPr>
           <w:rFonts w:ascii="Arial" w:hAnsi="Arial" w:cs="Arial"/>
@@ -4592,6 +4945,7 @@
         </w:rPr>
         <w:t>eleitorJaVotou</w:t>
       </w:r>
+      <w:proofErr w:type="spellEnd"/>
       <w:r>
         <w:rPr>
           <w:rFonts w:ascii="Arial" w:hAnsi="Arial" w:cs="Arial"/>
@@ -4616,6 +4970,7 @@
         </w:rPr>
         <w:t xml:space="preserve"> “</w:t>
       </w:r>
+      <w:proofErr w:type="spellStart"/>
       <w:r>
         <w:rPr>
           <w:rFonts w:ascii="Arial" w:hAnsi="Arial" w:cs="Arial"/>
@@ -4624,6 +4979,7 @@
         </w:rPr>
         <w:t>eleitorVotaAqui</w:t>
       </w:r>
+      <w:proofErr w:type="spellEnd"/>
       <w:r>
         <w:rPr>
           <w:rFonts w:ascii="Arial" w:hAnsi="Arial" w:cs="Arial"/>
@@ -4640,6 +4996,7 @@
         </w:rPr>
         <w:t>, “</w:t>
       </w:r>
+      <w:proofErr w:type="spellStart"/>
       <w:r>
         <w:rPr>
           <w:rFonts w:ascii="Arial" w:hAnsi="Arial" w:cs="Arial"/>
@@ -4648,6 +5005,7 @@
         </w:rPr>
         <w:t>getEleitor</w:t>
       </w:r>
+      <w:proofErr w:type="spellEnd"/>
       <w:r>
         <w:rPr>
           <w:rFonts w:ascii="Arial" w:hAnsi="Arial" w:cs="Arial"/>
@@ -4656,6 +5014,7 @@
         </w:rPr>
         <w:t>”, “</w:t>
       </w:r>
+      <w:proofErr w:type="spellStart"/>
       <w:r>
         <w:rPr>
           <w:rFonts w:ascii="Arial" w:hAnsi="Arial" w:cs="Arial"/>
@@ -4664,6 +5023,7 @@
         </w:rPr>
         <w:t>getMaiorNumeroDigitosEleicao</w:t>
       </w:r>
+      <w:proofErr w:type="spellEnd"/>
       <w:r>
         <w:rPr>
           <w:rFonts w:ascii="Arial" w:hAnsi="Arial" w:cs="Arial"/>
@@ -4672,6 +5032,7 @@
         </w:rPr>
         <w:t>”, “</w:t>
       </w:r>
+      <w:proofErr w:type="spellStart"/>
       <w:r>
         <w:rPr>
           <w:rFonts w:ascii="Arial" w:hAnsi="Arial" w:cs="Arial"/>
@@ -4680,6 +5041,7 @@
         </w:rPr>
         <w:t>getInfoCandidato</w:t>
       </w:r>
+      <w:proofErr w:type="spellEnd"/>
       <w:r>
         <w:rPr>
           <w:rFonts w:ascii="Arial" w:hAnsi="Arial" w:cs="Arial"/>
@@ -4792,7 +5154,25 @@
           <w:sz w:val="24"/>
           <w:szCs w:val="24"/>
         </w:rPr>
-        <w:t>O pacote “sistemagrafico” é referente as classes que constroem os recursos gráficos do sistema: Janelas, botões, caixas de diálogo, etc.</w:t>
+        <w:t>O pacote “</w:t>
+      </w:r>
+      <w:proofErr w:type="spellStart"/>
+      <w:r>
+        <w:rPr>
+          <w:rFonts w:ascii="Arial" w:hAnsi="Arial" w:cs="Arial"/>
+          <w:sz w:val="24"/>
+          <w:szCs w:val="24"/>
+        </w:rPr>
+        <w:t>sistemagrafico</w:t>
+      </w:r>
+      <w:proofErr w:type="spellEnd"/>
+      <w:r>
+        <w:rPr>
+          <w:rFonts w:ascii="Arial" w:hAnsi="Arial" w:cs="Arial"/>
+          <w:sz w:val="24"/>
+          <w:szCs w:val="24"/>
+        </w:rPr>
+        <w:t>” é referente as classes que constroem os recursos gráficos do sistema: Janelas, botões, caixas de diálogo, etc.</w:t>
       </w:r>
     </w:p>
     <w:p>
@@ -4827,7 +5207,25 @@
           <w:sz w:val="24"/>
           <w:szCs w:val="24"/>
         </w:rPr>
-        <w:t>O pacote “objetos” é referente as classes de objetos mais simples do sistema, referente aos itens básicos de uma votação, como: pessoas, candidatos,  eleitores, etc.</w:t>
+        <w:t xml:space="preserve">O pacote “objetos” é referente as classes de objetos mais simples do sistema, referente aos itens básicos de uma votação, como: pessoas, </w:t>
+      </w:r>
+      <w:proofErr w:type="gramStart"/>
+      <w:r>
+        <w:rPr>
+          <w:rFonts w:ascii="Arial" w:hAnsi="Arial" w:cs="Arial"/>
+          <w:sz w:val="24"/>
+          <w:szCs w:val="24"/>
+        </w:rPr>
+        <w:t>candidatos,  eleitores</w:t>
+      </w:r>
+      <w:proofErr w:type="gramEnd"/>
+      <w:r>
+        <w:rPr>
+          <w:rFonts w:ascii="Arial" w:hAnsi="Arial" w:cs="Arial"/>
+          <w:sz w:val="24"/>
+          <w:szCs w:val="24"/>
+        </w:rPr>
+        <w:t>, etc.</w:t>
       </w:r>
     </w:p>
     <w:p>
@@ -4946,6 +5344,7 @@
         </w:rPr>
         <w:t>Classe abstrata “</w:t>
       </w:r>
+      <w:proofErr w:type="spellStart"/>
       <w:r>
         <w:rPr>
           <w:rFonts w:ascii="Arial" w:hAnsi="Arial" w:cs="Arial"/>
@@ -4954,6 +5353,7 @@
         </w:rPr>
         <w:t>ProcessoEleicao</w:t>
       </w:r>
+      <w:proofErr w:type="spellEnd"/>
       <w:r>
         <w:rPr>
           <w:rFonts w:ascii="Arial" w:hAnsi="Arial" w:cs="Arial"/>
@@ -5037,6 +5437,7 @@
         </w:rPr>
         <w:t>“</w:t>
       </w:r>
+      <w:proofErr w:type="spellStart"/>
       <w:r>
         <w:rPr>
           <w:rFonts w:ascii="Arial" w:hAnsi="Arial" w:cs="Arial"/>
@@ -5045,6 +5446,7 @@
         </w:rPr>
         <w:t>FormatoIncorretoException</w:t>
       </w:r>
+      <w:proofErr w:type="spellEnd"/>
       <w:r>
         <w:rPr>
           <w:rFonts w:ascii="Arial" w:hAnsi="Arial" w:cs="Arial"/>
@@ -5115,7 +5517,25 @@
           <w:sz w:val="24"/>
           <w:szCs w:val="24"/>
         </w:rPr>
-        <w:t>. Exemplo: arquivo de eleição com tags incompletas</w:t>
+        <w:t xml:space="preserve">. Exemplo: arquivo de eleição com </w:t>
+      </w:r>
+      <w:proofErr w:type="spellStart"/>
+      <w:r>
+        <w:rPr>
+          <w:rFonts w:ascii="Arial" w:hAnsi="Arial" w:cs="Arial"/>
+          <w:sz w:val="24"/>
+          <w:szCs w:val="24"/>
+        </w:rPr>
+        <w:t>tags</w:t>
+      </w:r>
+      <w:proofErr w:type="spellEnd"/>
+      <w:r>
+        <w:rPr>
+          <w:rFonts w:ascii="Arial" w:hAnsi="Arial" w:cs="Arial"/>
+          <w:sz w:val="24"/>
+          <w:szCs w:val="24"/>
+        </w:rPr>
+        <w:t xml:space="preserve"> incompletas</w:t>
       </w:r>
       <w:r>
         <w:rPr>
@@ -5209,6 +5629,7 @@
         </w:rPr>
         <w:t>“</w:t>
       </w:r>
+      <w:proofErr w:type="spellStart"/>
       <w:r>
         <w:rPr>
           <w:rFonts w:ascii="Arial" w:hAnsi="Arial" w:cs="Arial"/>
@@ -5217,6 +5638,7 @@
         </w:rPr>
         <w:t>PanelLogin</w:t>
       </w:r>
+      <w:proofErr w:type="spellEnd"/>
       <w:r>
         <w:rPr>
           <w:rFonts w:ascii="Arial" w:hAnsi="Arial" w:cs="Arial"/>
@@ -5359,11 +5781,41 @@
     </w:p>
     <w:p>
       <w:pPr>
+        <w:rPr>
+          <w:rFonts w:ascii="Arial" w:hAnsi="Arial" w:cs="Arial"/>
+          <w:b/>
+          <w:sz w:val="24"/>
+          <w:szCs w:val="24"/>
+        </w:rPr>
+      </w:pPr>
+    </w:p>
+    <w:p>
+      <w:pPr>
+        <w:rPr>
+          <w:rFonts w:ascii="Arial" w:hAnsi="Arial" w:cs="Arial"/>
+          <w:b/>
+          <w:sz w:val="24"/>
+          <w:szCs w:val="24"/>
+        </w:rPr>
+      </w:pPr>
+      <w:r>
+        <w:rPr>
+          <w:rFonts w:ascii="Arial" w:hAnsi="Arial" w:cs="Arial"/>
+          <w:b/>
+          <w:sz w:val="24"/>
+          <w:szCs w:val="24"/>
+        </w:rPr>
+        <w:br w:type="page"/>
+      </w:r>
+    </w:p>
+    <w:p>
+      <w:pPr>
         <w:pStyle w:val="PargrafodaLista"/>
         <w:numPr>
           <w:ilvl w:val="0"/>
           <w:numId w:val="2"/>
         </w:numPr>
+        <w:ind w:left="426"/>
         <w:outlineLvl w:val="0"/>
         <w:rPr>
           <w:rFonts w:ascii="Arial" w:hAnsi="Arial" w:cs="Arial"/>
@@ -5380,6 +5832,7 @@
           <w:sz w:val="24"/>
           <w:szCs w:val="24"/>
         </w:rPr>
+        <w:lastRenderedPageBreak/>
         <w:t>CONCLUSÃO</w:t>
       </w:r>
       <w:bookmarkEnd w:id="4"/>
@@ -5413,7 +5866,6 @@
           <w:sz w:val="24"/>
           <w:szCs w:val="24"/>
         </w:rPr>
-        <w:lastRenderedPageBreak/>
         <w:t>O desenvolvimento deste trabalho contribuiu expressivamente para o aprendizado dos</w:t>
       </w:r>
       <w:r>
@@ -6752,7 +7204,7 @@
 </file>
 
 <file path=customXml/itemProps1.xml><?xml version="1.0" encoding="utf-8"?>
-<ds:datastoreItem xmlns:ds="http://schemas.openxmlformats.org/officeDocument/2006/customXml" ds:itemID="{1DD896C5-2382-4712-8258-C7D3FF3F8835}">
+<ds:datastoreItem xmlns:ds="http://schemas.openxmlformats.org/officeDocument/2006/customXml" ds:itemID="{BDB38C06-C50C-4170-864D-CA0728E1E941}">
   <ds:schemaRefs>
     <ds:schemaRef ds:uri="http://schemas.openxmlformats.org/officeDocument/2006/bibliography"/>
   </ds:schemaRefs>

</xml_diff>

<commit_message>
Inclusão do Polimorfismo parametrico
</commit_message>
<xml_diff>
--- a/test/PROJETO_SISTEMA_ELEITORAL.docx
+++ b/test/PROJETO_SISTEMA_ELEITORAL.docx
@@ -1716,8 +1716,6 @@
           <w:szCs w:val="24"/>
         </w:rPr>
       </w:pPr>
-      <w:bookmarkStart w:id="2" w:name="_GoBack"/>
-      <w:bookmarkEnd w:id="2"/>
     </w:p>
     <w:p>
       <w:pPr>
@@ -1754,7 +1752,7 @@
           <w:szCs w:val="24"/>
         </w:rPr>
       </w:pPr>
-      <w:bookmarkStart w:id="3" w:name="_Toc525047416"/>
+      <w:bookmarkStart w:id="2" w:name="_Toc525047416"/>
       <w:r>
         <w:rPr>
           <w:rFonts w:ascii="Arial" w:hAnsi="Arial" w:cs="Arial"/>
@@ -1765,7 +1763,7 @@
         <w:lastRenderedPageBreak/>
         <w:t>LISTAGEM DE ITENS OBRIGATÓRIOS</w:t>
       </w:r>
-      <w:bookmarkEnd w:id="3"/>
+      <w:bookmarkEnd w:id="2"/>
     </w:p>
     <w:p>
       <w:pPr>
@@ -4307,19 +4305,80 @@
         <w:jc w:val="both"/>
         <w:rPr>
           <w:rFonts w:ascii="Arial" w:hAnsi="Arial" w:cs="Arial"/>
-          <w:color w:val="FF0000"/>
-          <w:sz w:val="24"/>
-          <w:szCs w:val="24"/>
-        </w:rPr>
-      </w:pPr>
-      <w:r>
-        <w:rPr>
-          <w:rFonts w:ascii="Arial" w:hAnsi="Arial" w:cs="Arial"/>
-          <w:color w:val="FF0000"/>
-          <w:sz w:val="24"/>
-          <w:szCs w:val="24"/>
-        </w:rPr>
-        <w:t xml:space="preserve">Polimorfismo Paramétrico: </w:t>
+          <w:sz w:val="24"/>
+          <w:szCs w:val="24"/>
+        </w:rPr>
+      </w:pPr>
+      <w:bookmarkStart w:id="3" w:name="_GoBack"/>
+      <w:r>
+        <w:rPr>
+          <w:rFonts w:ascii="Arial" w:hAnsi="Arial" w:cs="Arial"/>
+          <w:b/>
+          <w:sz w:val="24"/>
+          <w:szCs w:val="24"/>
+        </w:rPr>
+        <w:t>Polimorfismo Paramétrico:</w:t>
+      </w:r>
+      <w:bookmarkEnd w:id="3"/>
+      <w:r>
+        <w:rPr>
+          <w:rFonts w:ascii="Arial" w:hAnsi="Arial" w:cs="Arial"/>
+          <w:sz w:val="24"/>
+          <w:szCs w:val="24"/>
+        </w:rPr>
+        <w:t xml:space="preserve"> </w:t>
+      </w:r>
+      <w:r>
+        <w:rPr>
+          <w:rFonts w:ascii="Arial" w:hAnsi="Arial" w:cs="Arial"/>
+          <w:sz w:val="24"/>
+          <w:szCs w:val="24"/>
+        </w:rPr>
+        <w:t>Na classe “</w:t>
+      </w:r>
+      <w:proofErr w:type="spellStart"/>
+      <w:r>
+        <w:rPr>
+          <w:rFonts w:ascii="Arial" w:hAnsi="Arial" w:cs="Arial"/>
+          <w:sz w:val="24"/>
+          <w:szCs w:val="24"/>
+        </w:rPr>
+        <w:t>checagemTempo</w:t>
+      </w:r>
+      <w:proofErr w:type="spellEnd"/>
+      <w:r>
+        <w:rPr>
+          <w:rFonts w:ascii="Arial" w:hAnsi="Arial" w:cs="Arial"/>
+          <w:sz w:val="24"/>
+          <w:szCs w:val="24"/>
+        </w:rPr>
+        <w:t>”, é utilizado este item com o intuito de receber um objeto que possa ser “Eleitor” ou “</w:t>
+      </w:r>
+      <w:proofErr w:type="spellStart"/>
+      <w:r>
+        <w:rPr>
+          <w:rFonts w:ascii="Arial" w:hAnsi="Arial" w:cs="Arial"/>
+          <w:sz w:val="24"/>
+          <w:szCs w:val="24"/>
+        </w:rPr>
+        <w:t>Mesario</w:t>
+      </w:r>
+      <w:proofErr w:type="spellEnd"/>
+      <w:r>
+        <w:rPr>
+          <w:rFonts w:ascii="Arial" w:hAnsi="Arial" w:cs="Arial"/>
+          <w:sz w:val="24"/>
+          <w:szCs w:val="24"/>
+        </w:rPr>
+        <w:t xml:space="preserve">” e realizar uma contagem do tempo de </w:t>
+      </w:r>
+      <w:r>
+        <w:rPr>
+          <w:rFonts w:ascii="Arial" w:hAnsi="Arial" w:cs="Arial"/>
+          <w:sz w:val="24"/>
+          <w:szCs w:val="24"/>
+        </w:rPr>
+        <w:t>operação do sistema eleitoral e sobre o tempo de voto, respectivamente.</w:t>
       </w:r>
     </w:p>
     <w:p>
@@ -4746,16 +4805,7 @@
           <w:sz w:val="24"/>
           <w:szCs w:val="24"/>
         </w:rPr>
-        <w:t xml:space="preserve"> que fornecem a assinatura </w:t>
-      </w:r>
-      <w:r>
-        <w:rPr>
-          <w:rFonts w:ascii="Arial" w:hAnsi="Arial" w:cs="Arial"/>
-          <w:sz w:val="24"/>
-          <w:szCs w:val="24"/>
-        </w:rPr>
-        <w:lastRenderedPageBreak/>
-        <w:t>dos métodos “</w:t>
+        <w:t xml:space="preserve"> que fornecem a assinatura dos métodos “</w:t>
       </w:r>
       <w:proofErr w:type="spellStart"/>
       <w:r>
@@ -5593,7 +5643,6 @@
           <w:sz w:val="24"/>
           <w:szCs w:val="24"/>
         </w:rPr>
-        <w:lastRenderedPageBreak/>
         <w:t>CONCLUSÃO</w:t>
       </w:r>
       <w:bookmarkEnd w:id="4"/>
@@ -6965,7 +7014,7 @@
 </file>
 
 <file path=customXml/itemProps1.xml><?xml version="1.0" encoding="utf-8"?>
-<ds:datastoreItem xmlns:ds="http://schemas.openxmlformats.org/officeDocument/2006/customXml" ds:itemID="{B8E937A2-8314-47BF-BC05-E94166C6D7CB}">
+<ds:datastoreItem xmlns:ds="http://schemas.openxmlformats.org/officeDocument/2006/customXml" ds:itemID="{713AFFB8-012F-4852-BE95-D3334A3300A5}">
   <ds:schemaRefs>
     <ds:schemaRef ds:uri="http://schemas.openxmlformats.org/officeDocument/2006/bibliography"/>
   </ds:schemaRefs>

</xml_diff>